<commit_message>
Add basic overview, cuz i was lazy to do docs today
</commit_message>
<xml_diff>
--- a/Система за създаване и обработка на поръчки в ресторант.docx
+++ b/Система за създаване и обработка на поръчки в ресторант.docx
@@ -524,16 +524,13 @@
         <w:br w:type="page"/>
       </w:r>
     </w:p>
+    <w:bookmarkStart w:id="0" w:name="_Toc199959045" w:displacedByCustomXml="next"/>
     <w:sdt>
       <w:sdtPr>
         <w:rPr>
           <w:rFonts w:eastAsiaTheme="minorEastAsia" w:cstheme="minorBidi"/>
-          <w:b w:val="0"/>
-          <w:bCs w:val="0"/>
-          <w:caps w:val="0"/>
           <w:sz w:val="22"/>
           <w:szCs w:val="22"/>
-          <w:lang w:val="bg-BG"/>
         </w:rPr>
         <w:id w:val="193746256"/>
         <w:docPartObj>
@@ -543,28 +540,27 @@
       </w:sdtPr>
       <w:sdtEndPr>
         <w:rPr>
+          <w:b w:val="0"/>
+          <w:bCs w:val="0"/>
+          <w:caps w:val="0"/>
           <w:sz w:val="24"/>
         </w:rPr>
       </w:sdtEndPr>
       <w:sdtContent>
         <w:p>
           <w:pPr>
-            <w:pStyle w:val="af7"/>
-            <w:rPr>
-              <w:lang w:val="bg-BG"/>
-            </w:rPr>
+            <w:pStyle w:val="1"/>
           </w:pPr>
           <w:r>
-            <w:rPr>
-              <w:lang w:val="bg-BG"/>
-            </w:rPr>
             <w:t>Съдържание</w:t>
           </w:r>
+          <w:bookmarkEnd w:id="0"/>
         </w:p>
         <w:p>
           <w:pPr>
             <w:pStyle w:val="11"/>
             <w:tabs>
+              <w:tab w:val="left" w:pos="440"/>
               <w:tab w:val="right" w:leader="dot" w:pos="9395"/>
             </w:tabs>
             <w:rPr>
@@ -594,23 +590,41 @@
             </w:rPr>
             <w:fldChar w:fldCharType="separate"/>
           </w:r>
-          <w:hyperlink w:anchor="_Toc199882688" w:history="1">
+          <w:hyperlink w:anchor="_Toc199959045" w:history="1">
             <w:r>
               <w:rPr>
                 <w:rStyle w:val="aff"/>
                 <w:noProof/>
               </w:rPr>
-              <w:t>Списък с фигури</w:t>
-            </w:r>
-            <w:r>
-              <w:rPr>
-                <w:noProof/>
-                <w:webHidden/>
+              <w:t>I.</w:t>
+            </w:r>
+            <w:r>
+              <w:rPr>
+                <w:rFonts w:asciiTheme="minorHAnsi" w:hAnsiTheme="minorHAnsi"/>
+                <w:noProof/>
+                <w:kern w:val="2"/>
+                <w:szCs w:val="24"/>
+                <w:lang w:eastAsia="bg-BG"/>
+                <w14:ligatures w14:val="standardContextual"/>
               </w:rPr>
               <w:tab/>
             </w:r>
             <w:r>
               <w:rPr>
+                <w:rStyle w:val="aff"/>
+                <w:noProof/>
+              </w:rPr>
+              <w:t>Съдържание</w:t>
+            </w:r>
+            <w:r>
+              <w:rPr>
+                <w:noProof/>
+                <w:webHidden/>
+              </w:rPr>
+              <w:tab/>
+            </w:r>
+            <w:r>
+              <w:rPr>
                 <w:noProof/>
                 <w:webHidden/>
               </w:rPr>
@@ -621,7 +635,7 @@
                 <w:noProof/>
                 <w:webHidden/>
               </w:rPr>
-              <w:instrText xml:space="preserve"> PAGEREF _Toc199882688 \h </w:instrText>
+              <w:instrText xml:space="preserve"> PAGEREF _Toc199959045 \h </w:instrText>
             </w:r>
             <w:r>
               <w:rPr>
@@ -641,7 +655,7 @@
                 <w:noProof/>
                 <w:webHidden/>
               </w:rPr>
-              <w:t>5</w:t>
+              <w:t>4</w:t>
             </w:r>
             <w:r>
               <w:rPr>
@@ -656,7 +670,7 @@
           <w:pPr>
             <w:pStyle w:val="11"/>
             <w:tabs>
-              <w:tab w:val="left" w:pos="440"/>
+              <w:tab w:val="left" w:pos="660"/>
               <w:tab w:val="right" w:leader="dot" w:pos="9395"/>
             </w:tabs>
             <w:rPr>
@@ -668,13 +682,13 @@
               <w14:ligatures w14:val="standardContextual"/>
             </w:rPr>
           </w:pPr>
-          <w:hyperlink w:anchor="_Toc199882689" w:history="1">
+          <w:hyperlink w:anchor="_Toc199959046" w:history="1">
             <w:r>
               <w:rPr>
                 <w:rStyle w:val="aff"/>
                 <w:noProof/>
               </w:rPr>
-              <w:t>I.</w:t>
+              <w:t>II.</w:t>
             </w:r>
             <w:r>
               <w:rPr>
@@ -692,6 +706,190 @@
                 <w:rStyle w:val="aff"/>
                 <w:noProof/>
               </w:rPr>
+              <w:t>Списък с фигури</w:t>
+            </w:r>
+            <w:r>
+              <w:rPr>
+                <w:noProof/>
+                <w:webHidden/>
+              </w:rPr>
+              <w:tab/>
+            </w:r>
+            <w:r>
+              <w:rPr>
+                <w:noProof/>
+                <w:webHidden/>
+              </w:rPr>
+              <w:fldChar w:fldCharType="begin"/>
+            </w:r>
+            <w:r>
+              <w:rPr>
+                <w:noProof/>
+                <w:webHidden/>
+              </w:rPr>
+              <w:instrText xml:space="preserve"> PAGEREF _Toc199959046 \h </w:instrText>
+            </w:r>
+            <w:r>
+              <w:rPr>
+                <w:noProof/>
+                <w:webHidden/>
+              </w:rPr>
+            </w:r>
+            <w:r>
+              <w:rPr>
+                <w:noProof/>
+                <w:webHidden/>
+              </w:rPr>
+              <w:fldChar w:fldCharType="separate"/>
+            </w:r>
+            <w:r>
+              <w:rPr>
+                <w:noProof/>
+                <w:webHidden/>
+              </w:rPr>
+              <w:t>5</w:t>
+            </w:r>
+            <w:r>
+              <w:rPr>
+                <w:noProof/>
+                <w:webHidden/>
+              </w:rPr>
+              <w:fldChar w:fldCharType="end"/>
+            </w:r>
+          </w:hyperlink>
+        </w:p>
+        <w:p>
+          <w:pPr>
+            <w:pStyle w:val="11"/>
+            <w:tabs>
+              <w:tab w:val="left" w:pos="660"/>
+              <w:tab w:val="right" w:leader="dot" w:pos="9395"/>
+            </w:tabs>
+            <w:rPr>
+              <w:rFonts w:asciiTheme="minorHAnsi" w:hAnsiTheme="minorHAnsi"/>
+              <w:noProof/>
+              <w:kern w:val="2"/>
+              <w:szCs w:val="24"/>
+              <w:lang w:eastAsia="bg-BG"/>
+              <w14:ligatures w14:val="standardContextual"/>
+            </w:rPr>
+          </w:pPr>
+          <w:hyperlink w:anchor="_Toc199959047" w:history="1">
+            <w:r>
+              <w:rPr>
+                <w:rStyle w:val="aff"/>
+                <w:noProof/>
+              </w:rPr>
+              <w:t>IV.</w:t>
+            </w:r>
+            <w:r>
+              <w:rPr>
+                <w:rFonts w:asciiTheme="minorHAnsi" w:hAnsiTheme="minorHAnsi"/>
+                <w:noProof/>
+                <w:kern w:val="2"/>
+                <w:szCs w:val="24"/>
+                <w:lang w:eastAsia="bg-BG"/>
+                <w14:ligatures w14:val="standardContextual"/>
+              </w:rPr>
+              <w:tab/>
+            </w:r>
+            <w:r>
+              <w:rPr>
+                <w:rStyle w:val="aff"/>
+                <w:noProof/>
+              </w:rPr>
+              <w:t>Увод</w:t>
+            </w:r>
+            <w:r>
+              <w:rPr>
+                <w:noProof/>
+                <w:webHidden/>
+              </w:rPr>
+              <w:tab/>
+            </w:r>
+            <w:r>
+              <w:rPr>
+                <w:noProof/>
+                <w:webHidden/>
+              </w:rPr>
+              <w:fldChar w:fldCharType="begin"/>
+            </w:r>
+            <w:r>
+              <w:rPr>
+                <w:noProof/>
+                <w:webHidden/>
+              </w:rPr>
+              <w:instrText xml:space="preserve"> PAGEREF _Toc199959047 \h </w:instrText>
+            </w:r>
+            <w:r>
+              <w:rPr>
+                <w:noProof/>
+                <w:webHidden/>
+              </w:rPr>
+            </w:r>
+            <w:r>
+              <w:rPr>
+                <w:noProof/>
+                <w:webHidden/>
+              </w:rPr>
+              <w:fldChar w:fldCharType="separate"/>
+            </w:r>
+            <w:r>
+              <w:rPr>
+                <w:noProof/>
+                <w:webHidden/>
+              </w:rPr>
+              <w:t>6</w:t>
+            </w:r>
+            <w:r>
+              <w:rPr>
+                <w:noProof/>
+                <w:webHidden/>
+              </w:rPr>
+              <w:fldChar w:fldCharType="end"/>
+            </w:r>
+          </w:hyperlink>
+        </w:p>
+        <w:p>
+          <w:pPr>
+            <w:pStyle w:val="11"/>
+            <w:tabs>
+              <w:tab w:val="left" w:pos="660"/>
+              <w:tab w:val="right" w:leader="dot" w:pos="9395"/>
+            </w:tabs>
+            <w:rPr>
+              <w:rFonts w:asciiTheme="minorHAnsi" w:hAnsiTheme="minorHAnsi"/>
+              <w:noProof/>
+              <w:kern w:val="2"/>
+              <w:szCs w:val="24"/>
+              <w:lang w:eastAsia="bg-BG"/>
+              <w14:ligatures w14:val="standardContextual"/>
+            </w:rPr>
+          </w:pPr>
+          <w:hyperlink w:anchor="_Toc199959048" w:history="1">
+            <w:r>
+              <w:rPr>
+                <w:rStyle w:val="aff"/>
+                <w:noProof/>
+              </w:rPr>
+              <w:t>V.</w:t>
+            </w:r>
+            <w:r>
+              <w:rPr>
+                <w:rFonts w:asciiTheme="minorHAnsi" w:hAnsiTheme="minorHAnsi"/>
+                <w:noProof/>
+                <w:kern w:val="2"/>
+                <w:szCs w:val="24"/>
+                <w:lang w:eastAsia="bg-BG"/>
+                <w14:ligatures w14:val="standardContextual"/>
+              </w:rPr>
+              <w:tab/>
+            </w:r>
+            <w:r>
+              <w:rPr>
+                <w:rStyle w:val="aff"/>
+                <w:noProof/>
+              </w:rPr>
               <w:t>Постановка на дипломната работа, цели и задачи.</w:t>
             </w:r>
             <w:r>
@@ -713,7 +911,7 @@
                 <w:noProof/>
                 <w:webHidden/>
               </w:rPr>
-              <w:instrText xml:space="preserve"> PAGEREF _Toc199882689 \h </w:instrText>
+              <w:instrText xml:space="preserve"> PAGEREF _Toc199959048 \h </w:instrText>
             </w:r>
             <w:r>
               <w:rPr>
@@ -733,7 +931,7 @@
                 <w:noProof/>
                 <w:webHidden/>
               </w:rPr>
-              <w:t>6</w:t>
+              <w:t>7</w:t>
             </w:r>
             <w:r>
               <w:rPr>
@@ -759,13 +957,13 @@
               <w14:ligatures w14:val="standardContextual"/>
             </w:rPr>
           </w:pPr>
-          <w:hyperlink w:anchor="_Toc199882690" w:history="1">
+          <w:hyperlink w:anchor="_Toc199959049" w:history="1">
             <w:r>
               <w:rPr>
                 <w:rStyle w:val="aff"/>
                 <w:noProof/>
               </w:rPr>
-              <w:t>1.1 Анализ на текущото състояние</w:t>
+              <w:t>1.1</w:t>
             </w:r>
             <w:r>
               <w:rPr>
@@ -786,7 +984,7 @@
                 <w:noProof/>
                 <w:webHidden/>
               </w:rPr>
-              <w:instrText xml:space="preserve"> PAGEREF _Toc199882690 \h </w:instrText>
+              <w:instrText xml:space="preserve"> PAGEREF _Toc199959049 \h </w:instrText>
             </w:r>
             <w:r>
               <w:rPr>
@@ -806,7 +1004,7 @@
                 <w:noProof/>
                 <w:webHidden/>
               </w:rPr>
-              <w:t>6</w:t>
+              <w:t>7</w:t>
             </w:r>
             <w:r>
               <w:rPr>
@@ -832,7 +1030,7 @@
               <w14:ligatures w14:val="standardContextual"/>
             </w:rPr>
           </w:pPr>
-          <w:hyperlink w:anchor="_Toc199882691" w:history="1">
+          <w:hyperlink w:anchor="_Toc199959050" w:history="1">
             <w:r>
               <w:rPr>
                 <w:rStyle w:val="aff"/>
@@ -859,7 +1057,7 @@
                 <w:noProof/>
                 <w:webHidden/>
               </w:rPr>
-              <w:instrText xml:space="preserve"> PAGEREF _Toc199882691 \h </w:instrText>
+              <w:instrText xml:space="preserve"> PAGEREF _Toc199959050 \h </w:instrText>
             </w:r>
             <w:r>
               <w:rPr>
@@ -879,7 +1077,7 @@
                 <w:noProof/>
                 <w:webHidden/>
               </w:rPr>
-              <w:t>6</w:t>
+              <w:t>7</w:t>
             </w:r>
             <w:r>
               <w:rPr>
@@ -905,7 +1103,7 @@
               <w14:ligatures w14:val="standardContextual"/>
             </w:rPr>
           </w:pPr>
-          <w:hyperlink w:anchor="_Toc199882692" w:history="1">
+          <w:hyperlink w:anchor="_Toc199959051" w:history="1">
             <w:r>
               <w:rPr>
                 <w:rStyle w:val="aff"/>
@@ -932,7 +1130,7 @@
                 <w:noProof/>
                 <w:webHidden/>
               </w:rPr>
-              <w:instrText xml:space="preserve"> PAGEREF _Toc199882692 \h </w:instrText>
+              <w:instrText xml:space="preserve"> PAGEREF _Toc199959051 \h </w:instrText>
             </w:r>
             <w:r>
               <w:rPr>
@@ -952,7 +1150,7 @@
                 <w:noProof/>
                 <w:webHidden/>
               </w:rPr>
-              <w:t>7</w:t>
+              <w:t>8</w:t>
             </w:r>
             <w:r>
               <w:rPr>
@@ -978,7 +1176,7 @@
               <w14:ligatures w14:val="standardContextual"/>
             </w:rPr>
           </w:pPr>
-          <w:hyperlink w:anchor="_Toc199882693" w:history="1">
+          <w:hyperlink w:anchor="_Toc199959052" w:history="1">
             <w:r>
               <w:rPr>
                 <w:rStyle w:val="aff"/>
@@ -1005,7 +1203,7 @@
                 <w:noProof/>
                 <w:webHidden/>
               </w:rPr>
-              <w:instrText xml:space="preserve"> PAGEREF _Toc199882693 \h </w:instrText>
+              <w:instrText xml:space="preserve"> PAGEREF _Toc199959052 \h </w:instrText>
             </w:r>
             <w:r>
               <w:rPr>
@@ -1025,7 +1223,7 @@
                 <w:noProof/>
                 <w:webHidden/>
               </w:rPr>
-              <w:t>7</w:t>
+              <w:t>8</w:t>
             </w:r>
             <w:r>
               <w:rPr>
@@ -1051,7 +1249,7 @@
               <w14:ligatures w14:val="standardContextual"/>
             </w:rPr>
           </w:pPr>
-          <w:hyperlink w:anchor="_Toc199882694" w:history="1">
+          <w:hyperlink w:anchor="_Toc199959053" w:history="1">
             <w:r>
               <w:rPr>
                 <w:rStyle w:val="aff"/>
@@ -1086,7 +1284,7 @@
                 <w:noProof/>
                 <w:webHidden/>
               </w:rPr>
-              <w:instrText xml:space="preserve"> PAGEREF _Toc199882694 \h </w:instrText>
+              <w:instrText xml:space="preserve"> PAGEREF _Toc199959053 \h </w:instrText>
             </w:r>
             <w:r>
               <w:rPr>
@@ -1106,7 +1304,7 @@
                 <w:noProof/>
                 <w:webHidden/>
               </w:rPr>
-              <w:t>7</w:t>
+              <w:t>8</w:t>
             </w:r>
             <w:r>
               <w:rPr>
@@ -1132,7 +1330,7 @@
               <w14:ligatures w14:val="standardContextual"/>
             </w:rPr>
           </w:pPr>
-          <w:hyperlink w:anchor="_Toc199882695" w:history="1">
+          <w:hyperlink w:anchor="_Toc199959054" w:history="1">
             <w:r>
               <w:rPr>
                 <w:rStyle w:val="aff"/>
@@ -1167,7 +1365,7 @@
                 <w:noProof/>
                 <w:webHidden/>
               </w:rPr>
-              <w:instrText xml:space="preserve"> PAGEREF _Toc199882695 \h </w:instrText>
+              <w:instrText xml:space="preserve"> PAGEREF _Toc199959054 \h </w:instrText>
             </w:r>
             <w:r>
               <w:rPr>
@@ -1213,7 +1411,7 @@
               <w14:ligatures w14:val="standardContextual"/>
             </w:rPr>
           </w:pPr>
-          <w:hyperlink w:anchor="_Toc199882696" w:history="1">
+          <w:hyperlink w:anchor="_Toc199959055" w:history="1">
             <w:r>
               <w:rPr>
                 <w:rStyle w:val="aff"/>
@@ -1248,7 +1446,7 @@
                 <w:noProof/>
                 <w:webHidden/>
               </w:rPr>
-              <w:instrText xml:space="preserve"> PAGEREF _Toc199882696 \h </w:instrText>
+              <w:instrText xml:space="preserve"> PAGEREF _Toc199959055 \h </w:instrText>
             </w:r>
             <w:r>
               <w:rPr>
@@ -1294,7 +1492,7 @@
               <w14:ligatures w14:val="standardContextual"/>
             </w:rPr>
           </w:pPr>
-          <w:hyperlink w:anchor="_Toc199882697" w:history="1">
+          <w:hyperlink w:anchor="_Toc199959056" w:history="1">
             <w:r>
               <w:rPr>
                 <w:rStyle w:val="aff"/>
@@ -1322,7 +1520,7 @@
                 <w:noProof/>
                 <w:webHidden/>
               </w:rPr>
-              <w:instrText xml:space="preserve"> PAGEREF _Toc199882697 \h </w:instrText>
+              <w:instrText xml:space="preserve"> PAGEREF _Toc199959056 \h </w:instrText>
             </w:r>
             <w:r>
               <w:rPr>
@@ -1342,7 +1540,7 @@
                 <w:noProof/>
                 <w:webHidden/>
               </w:rPr>
-              <w:t>8</w:t>
+              <w:t>9</w:t>
             </w:r>
             <w:r>
               <w:rPr>
@@ -1368,7 +1566,7 @@
               <w14:ligatures w14:val="standardContextual"/>
             </w:rPr>
           </w:pPr>
-          <w:hyperlink w:anchor="_Toc199882698" w:history="1">
+          <w:hyperlink w:anchor="_Toc199959057" w:history="1">
             <w:r>
               <w:rPr>
                 <w:rStyle w:val="aff"/>
@@ -1403,7 +1601,7 @@
                 <w:noProof/>
                 <w:webHidden/>
               </w:rPr>
-              <w:instrText xml:space="preserve"> PAGEREF _Toc199882698 \h </w:instrText>
+              <w:instrText xml:space="preserve"> PAGEREF _Toc199959057 \h </w:instrText>
             </w:r>
             <w:r>
               <w:rPr>
@@ -1423,7 +1621,7 @@
                 <w:noProof/>
                 <w:webHidden/>
               </w:rPr>
-              <w:t>8</w:t>
+              <w:t>9</w:t>
             </w:r>
             <w:r>
               <w:rPr>
@@ -1449,7 +1647,7 @@
               <w14:ligatures w14:val="standardContextual"/>
             </w:rPr>
           </w:pPr>
-          <w:hyperlink w:anchor="_Toc199882699" w:history="1">
+          <w:hyperlink w:anchor="_Toc199959058" w:history="1">
             <w:r>
               <w:rPr>
                 <w:rStyle w:val="aff"/>
@@ -1477,7 +1675,7 @@
                 <w:noProof/>
                 <w:webHidden/>
               </w:rPr>
-              <w:instrText xml:space="preserve"> PAGEREF _Toc199882699 \h </w:instrText>
+              <w:instrText xml:space="preserve"> PAGEREF _Toc199959058 \h </w:instrText>
             </w:r>
             <w:r>
               <w:rPr>
@@ -1523,7 +1721,7 @@
               <w14:ligatures w14:val="standardContextual"/>
             </w:rPr>
           </w:pPr>
-          <w:hyperlink w:anchor="_Toc199882700" w:history="1">
+          <w:hyperlink w:anchor="_Toc199959059" w:history="1">
             <w:r>
               <w:rPr>
                 <w:rStyle w:val="aff"/>
@@ -1551,7 +1749,7 @@
                 <w:noProof/>
                 <w:webHidden/>
               </w:rPr>
-              <w:instrText xml:space="preserve"> PAGEREF _Toc199882700 \h </w:instrText>
+              <w:instrText xml:space="preserve"> PAGEREF _Toc199959059 \h </w:instrText>
             </w:r>
             <w:r>
               <w:rPr>
@@ -1597,7 +1795,7 @@
               <w14:ligatures w14:val="standardContextual"/>
             </w:rPr>
           </w:pPr>
-          <w:hyperlink w:anchor="_Toc199882701" w:history="1">
+          <w:hyperlink w:anchor="_Toc199959060" w:history="1">
             <w:r>
               <w:rPr>
                 <w:rStyle w:val="aff"/>
@@ -1632,7 +1830,7 @@
                 <w:noProof/>
                 <w:webHidden/>
               </w:rPr>
-              <w:instrText xml:space="preserve"> PAGEREF _Toc199882701 \h </w:instrText>
+              <w:instrText xml:space="preserve"> PAGEREF _Toc199959060 \h </w:instrText>
             </w:r>
             <w:r>
               <w:rPr>
@@ -1652,7 +1850,7 @@
                 <w:noProof/>
                 <w:webHidden/>
               </w:rPr>
-              <w:t>9</w:t>
+              <w:t>10</w:t>
             </w:r>
             <w:r>
               <w:rPr>
@@ -1667,6 +1865,7 @@
           <w:pPr>
             <w:pStyle w:val="11"/>
             <w:tabs>
+              <w:tab w:val="left" w:pos="660"/>
               <w:tab w:val="right" w:leader="dot" w:pos="9395"/>
             </w:tabs>
             <w:rPr>
@@ -1678,12 +1877,30 @@
               <w14:ligatures w14:val="standardContextual"/>
             </w:rPr>
           </w:pPr>
-          <w:hyperlink w:anchor="_Toc199882702" w:history="1">
+          <w:hyperlink w:anchor="_Toc199959061" w:history="1">
             <w:r>
               <w:rPr>
                 <w:rStyle w:val="aff"/>
                 <w:noProof/>
               </w:rPr>
+              <w:t>VI.</w:t>
+            </w:r>
+            <w:r>
+              <w:rPr>
+                <w:rFonts w:asciiTheme="minorHAnsi" w:hAnsiTheme="minorHAnsi"/>
+                <w:noProof/>
+                <w:kern w:val="2"/>
+                <w:szCs w:val="24"/>
+                <w:lang w:eastAsia="bg-BG"/>
+                <w14:ligatures w14:val="standardContextual"/>
+              </w:rPr>
+              <w:tab/>
+            </w:r>
+            <w:r>
+              <w:rPr>
+                <w:rStyle w:val="aff"/>
+                <w:noProof/>
+              </w:rPr>
               <w:t>III. Функционално описание</w:t>
             </w:r>
             <w:r>
@@ -1705,7 +1922,7 @@
                 <w:noProof/>
                 <w:webHidden/>
               </w:rPr>
-              <w:instrText xml:space="preserve"> PAGEREF _Toc199882702 \h </w:instrText>
+              <w:instrText xml:space="preserve"> PAGEREF _Toc199959061 \h </w:instrText>
             </w:r>
             <w:r>
               <w:rPr>
@@ -1725,7 +1942,7 @@
                 <w:noProof/>
                 <w:webHidden/>
               </w:rPr>
-              <w:t>10</w:t>
+              <w:t>11</w:t>
             </w:r>
             <w:r>
               <w:rPr>
@@ -1740,6 +1957,7 @@
           <w:pPr>
             <w:pStyle w:val="11"/>
             <w:tabs>
+              <w:tab w:val="left" w:pos="660"/>
               <w:tab w:val="right" w:leader="dot" w:pos="9395"/>
             </w:tabs>
             <w:rPr>
@@ -1751,12 +1969,30 @@
               <w14:ligatures w14:val="standardContextual"/>
             </w:rPr>
           </w:pPr>
-          <w:hyperlink w:anchor="_Toc199882703" w:history="1">
+          <w:hyperlink w:anchor="_Toc199959062" w:history="1">
             <w:r>
               <w:rPr>
                 <w:rStyle w:val="aff"/>
                 <w:noProof/>
               </w:rPr>
+              <w:t>VII.</w:t>
+            </w:r>
+            <w:r>
+              <w:rPr>
+                <w:rFonts w:asciiTheme="minorHAnsi" w:hAnsiTheme="minorHAnsi"/>
+                <w:noProof/>
+                <w:kern w:val="2"/>
+                <w:szCs w:val="24"/>
+                <w:lang w:eastAsia="bg-BG"/>
+                <w14:ligatures w14:val="standardContextual"/>
+              </w:rPr>
+              <w:tab/>
+            </w:r>
+            <w:r>
+              <w:rPr>
+                <w:rStyle w:val="aff"/>
+                <w:noProof/>
+              </w:rPr>
               <w:t>IV. Програмна реализация.</w:t>
             </w:r>
             <w:r>
@@ -1778,7 +2014,7 @@
                 <w:noProof/>
                 <w:webHidden/>
               </w:rPr>
-              <w:instrText xml:space="preserve"> PAGEREF _Toc199882703 \h </w:instrText>
+              <w:instrText xml:space="preserve"> PAGEREF _Toc199959062 \h </w:instrText>
             </w:r>
             <w:r>
               <w:rPr>
@@ -1798,7 +2034,7 @@
                 <w:noProof/>
                 <w:webHidden/>
               </w:rPr>
-              <w:t>11</w:t>
+              <w:t>12</w:t>
             </w:r>
             <w:r>
               <w:rPr>
@@ -1813,6 +2049,7 @@
           <w:pPr>
             <w:pStyle w:val="11"/>
             <w:tabs>
+              <w:tab w:val="left" w:pos="880"/>
               <w:tab w:val="right" w:leader="dot" w:pos="9395"/>
             </w:tabs>
             <w:rPr>
@@ -1824,12 +2061,30 @@
               <w14:ligatures w14:val="standardContextual"/>
             </w:rPr>
           </w:pPr>
-          <w:hyperlink w:anchor="_Toc199882704" w:history="1">
+          <w:hyperlink w:anchor="_Toc199959063" w:history="1">
             <w:r>
               <w:rPr>
                 <w:rStyle w:val="aff"/>
                 <w:noProof/>
               </w:rPr>
+              <w:t>VIII.</w:t>
+            </w:r>
+            <w:r>
+              <w:rPr>
+                <w:rFonts w:asciiTheme="minorHAnsi" w:hAnsiTheme="minorHAnsi"/>
+                <w:noProof/>
+                <w:kern w:val="2"/>
+                <w:szCs w:val="24"/>
+                <w:lang w:eastAsia="bg-BG"/>
+                <w14:ligatures w14:val="standardContextual"/>
+              </w:rPr>
+              <w:tab/>
+            </w:r>
+            <w:r>
+              <w:rPr>
+                <w:rStyle w:val="aff"/>
+                <w:noProof/>
+              </w:rPr>
               <w:t>V. Ръководство за използване и примери за употреба. </w:t>
             </w:r>
             <w:r>
@@ -1851,7 +2106,7 @@
                 <w:noProof/>
                 <w:webHidden/>
               </w:rPr>
-              <w:instrText xml:space="preserve"> PAGEREF _Toc199882704 \h </w:instrText>
+              <w:instrText xml:space="preserve"> PAGEREF _Toc199959063 \h </w:instrText>
             </w:r>
             <w:r>
               <w:rPr>
@@ -1871,7 +2126,7 @@
                 <w:noProof/>
                 <w:webHidden/>
               </w:rPr>
-              <w:t>12</w:t>
+              <w:t>13</w:t>
             </w:r>
             <w:r>
               <w:rPr>
@@ -1886,6 +2141,7 @@
           <w:pPr>
             <w:pStyle w:val="11"/>
             <w:tabs>
+              <w:tab w:val="left" w:pos="660"/>
               <w:tab w:val="right" w:leader="dot" w:pos="9395"/>
             </w:tabs>
             <w:rPr>
@@ -1897,12 +2153,30 @@
               <w14:ligatures w14:val="standardContextual"/>
             </w:rPr>
           </w:pPr>
-          <w:hyperlink w:anchor="_Toc199882705" w:history="1">
+          <w:hyperlink w:anchor="_Toc199959064" w:history="1">
             <w:r>
               <w:rPr>
                 <w:rStyle w:val="aff"/>
                 <w:noProof/>
               </w:rPr>
+              <w:t>IX.</w:t>
+            </w:r>
+            <w:r>
+              <w:rPr>
+                <w:rFonts w:asciiTheme="minorHAnsi" w:hAnsiTheme="minorHAnsi"/>
+                <w:noProof/>
+                <w:kern w:val="2"/>
+                <w:szCs w:val="24"/>
+                <w:lang w:eastAsia="bg-BG"/>
+                <w14:ligatures w14:val="standardContextual"/>
+              </w:rPr>
+              <w:tab/>
+            </w:r>
+            <w:r>
+              <w:rPr>
+                <w:rStyle w:val="aff"/>
+                <w:noProof/>
+              </w:rPr>
               <w:t>VI. Заключение</w:t>
             </w:r>
             <w:r>
@@ -1924,7 +2198,7 @@
                 <w:noProof/>
                 <w:webHidden/>
               </w:rPr>
-              <w:instrText xml:space="preserve"> PAGEREF _Toc199882705 \h </w:instrText>
+              <w:instrText xml:space="preserve"> PAGEREF _Toc199959064 \h </w:instrText>
             </w:r>
             <w:r>
               <w:rPr>
@@ -1944,7 +2218,7 @@
                 <w:noProof/>
                 <w:webHidden/>
               </w:rPr>
-              <w:t>13</w:t>
+              <w:t>14</w:t>
             </w:r>
             <w:r>
               <w:rPr>
@@ -1959,6 +2233,7 @@
           <w:pPr>
             <w:pStyle w:val="11"/>
             <w:tabs>
+              <w:tab w:val="left" w:pos="660"/>
               <w:tab w:val="right" w:leader="dot" w:pos="9395"/>
             </w:tabs>
             <w:rPr>
@@ -1970,12 +2245,30 @@
               <w14:ligatures w14:val="standardContextual"/>
             </w:rPr>
           </w:pPr>
-          <w:hyperlink w:anchor="_Toc199882706" w:history="1">
+          <w:hyperlink w:anchor="_Toc199959065" w:history="1">
             <w:r>
               <w:rPr>
                 <w:rStyle w:val="aff"/>
                 <w:noProof/>
               </w:rPr>
+              <w:t>X.</w:t>
+            </w:r>
+            <w:r>
+              <w:rPr>
+                <w:rFonts w:asciiTheme="minorHAnsi" w:hAnsiTheme="minorHAnsi"/>
+                <w:noProof/>
+                <w:kern w:val="2"/>
+                <w:szCs w:val="24"/>
+                <w:lang w:eastAsia="bg-BG"/>
+                <w14:ligatures w14:val="standardContextual"/>
+              </w:rPr>
+              <w:tab/>
+            </w:r>
+            <w:r>
+              <w:rPr>
+                <w:rStyle w:val="aff"/>
+                <w:noProof/>
+              </w:rPr>
               <w:t>Съкращения</w:t>
             </w:r>
             <w:r>
@@ -1997,7 +2290,7 @@
                 <w:noProof/>
                 <w:webHidden/>
               </w:rPr>
-              <w:instrText xml:space="preserve"> PAGEREF _Toc199882706 \h </w:instrText>
+              <w:instrText xml:space="preserve"> PAGEREF _Toc199959065 \h </w:instrText>
             </w:r>
             <w:r>
               <w:rPr>
@@ -2017,7 +2310,7 @@
                 <w:noProof/>
                 <w:webHidden/>
               </w:rPr>
-              <w:t>14</w:t>
+              <w:t>15</w:t>
             </w:r>
             <w:r>
               <w:rPr>
@@ -2032,6 +2325,7 @@
           <w:pPr>
             <w:pStyle w:val="11"/>
             <w:tabs>
+              <w:tab w:val="left" w:pos="660"/>
               <w:tab w:val="right" w:leader="dot" w:pos="9395"/>
             </w:tabs>
             <w:rPr>
@@ -2043,12 +2337,30 @@
               <w14:ligatures w14:val="standardContextual"/>
             </w:rPr>
           </w:pPr>
-          <w:hyperlink w:anchor="_Toc199882707" w:history="1">
+          <w:hyperlink w:anchor="_Toc199959066" w:history="1">
             <w:r>
               <w:rPr>
                 <w:rStyle w:val="aff"/>
                 <w:noProof/>
               </w:rPr>
+              <w:t>XI.</w:t>
+            </w:r>
+            <w:r>
+              <w:rPr>
+                <w:rFonts w:asciiTheme="minorHAnsi" w:hAnsiTheme="minorHAnsi"/>
+                <w:noProof/>
+                <w:kern w:val="2"/>
+                <w:szCs w:val="24"/>
+                <w:lang w:eastAsia="bg-BG"/>
+                <w14:ligatures w14:val="standardContextual"/>
+              </w:rPr>
+              <w:tab/>
+            </w:r>
+            <w:r>
+              <w:rPr>
+                <w:rStyle w:val="aff"/>
+                <w:noProof/>
+              </w:rPr>
               <w:t>Източници</w:t>
             </w:r>
             <w:r>
@@ -2070,7 +2382,7 @@
                 <w:noProof/>
                 <w:webHidden/>
               </w:rPr>
-              <w:instrText xml:space="preserve"> PAGEREF _Toc199882707 \h </w:instrText>
+              <w:instrText xml:space="preserve"> PAGEREF _Toc199959066 \h </w:instrText>
             </w:r>
             <w:r>
               <w:rPr>
@@ -2090,7 +2402,7 @@
                 <w:noProof/>
                 <w:webHidden/>
               </w:rPr>
-              <w:t>15</w:t>
+              <w:t>16</w:t>
             </w:r>
             <w:r>
               <w:rPr>
@@ -2121,31 +2433,19 @@
     <w:p>
       <w:pPr>
         <w:pStyle w:val="1"/>
-        <w:rPr>
-          <w:lang w:val="bg-BG"/>
-        </w:rPr>
-      </w:pPr>
-      <w:r>
-        <w:rPr>
-          <w:lang w:val="bg-BG"/>
-        </w:rPr>
+      </w:pPr>
+      <w:r>
         <w:br w:type="page"/>
       </w:r>
-      <w:bookmarkStart w:id="0" w:name="_Toc199882688"/>
-      <w:r>
-        <w:rPr>
-          <w:lang w:val="bg-BG"/>
-        </w:rPr>
+      <w:bookmarkStart w:id="1" w:name="_Toc199959046"/>
+      <w:r>
         <w:lastRenderedPageBreak/>
         <w:t>Списъ</w:t>
       </w:r>
       <w:r>
-        <w:rPr>
-          <w:lang w:val="bg-BG"/>
-        </w:rPr>
         <w:t>к с фигури</w:t>
       </w:r>
-      <w:bookmarkEnd w:id="0"/>
+      <w:bookmarkEnd w:id="1"/>
     </w:p>
     <w:p>
       <w:pPr>
@@ -2197,14 +2497,20 @@
     </w:p>
     <w:p>
       <w:pPr>
-        <w:pStyle w:val="1"/>
-        <w:rPr>
-          <w:lang w:val="bg-BG"/>
-        </w:rPr>
-      </w:pPr>
-      <w:r>
-        <w:rPr>
-          <w:lang w:val="bg-BG"/>
+        <w:jc w:val="left"/>
+        <w:rPr>
+          <w:rFonts w:eastAsiaTheme="majorEastAsia" w:cs="Times New Roman"/>
+          <w:b/>
+          <w:bCs/>
+          <w:caps/>
+          <w:sz w:val="28"/>
+          <w:szCs w:val="36"/>
+          <w:lang w:val="en-US"/>
+        </w:rPr>
+      </w:pPr>
+      <w:r>
+        <w:rPr>
+          <w:lang w:val="en-US"/>
         </w:rPr>
         <w:br w:type="page"/>
       </w:r>
@@ -2212,55 +2518,11 @@
     <w:p>
       <w:pPr>
         <w:pStyle w:val="1"/>
-        <w:numPr>
-          <w:ilvl w:val="0"/>
-          <w:numId w:val="34"/>
-        </w:numPr>
-        <w:rPr>
-          <w:lang w:val="bg-BG"/>
-        </w:rPr>
-      </w:pPr>
-      <w:bookmarkStart w:id="1" w:name="_Toc199882689"/>
-      <w:r>
-        <w:rPr>
-          <w:rStyle w:val="normaltextrun"/>
-          <w:lang w:val="bg-BG"/>
-        </w:rPr>
+      </w:pPr>
+      <w:bookmarkStart w:id="2" w:name="_Toc199959047"/>
+      <w:r>
         <w:lastRenderedPageBreak/>
-        <w:t>Постановка на дипломната работа, цели и задачи.</w:t>
-      </w:r>
-      <w:bookmarkEnd w:id="1"/>
-      <w:r>
-        <w:rPr>
-          <w:rStyle w:val="normaltextrun"/>
-          <w:lang w:val="bg-BG"/>
-        </w:rPr>
-        <w:t> </w:t>
-      </w:r>
-      <w:r>
-        <w:rPr>
-          <w:rStyle w:val="eop"/>
-          <w:lang w:val="bg-BG"/>
-        </w:rPr>
-        <w:t> </w:t>
-      </w:r>
-      <w:r>
-        <w:rPr>
-          <w:lang w:val="bg-BG"/>
-        </w:rPr>
-        <w:t xml:space="preserve"> </w:t>
-      </w:r>
-    </w:p>
-    <w:p>
-      <w:pPr>
-        <w:pStyle w:val="2"/>
-      </w:pPr>
-      <w:bookmarkStart w:id="2" w:name="_Toc199882690"/>
-      <w:r>
-        <w:t>1</w:t>
-      </w:r>
-      <w:r>
-        <w:t>.1 Анализ на текущото състояние</w:t>
+        <w:t>Увод</w:t>
       </w:r>
       <w:bookmarkEnd w:id="2"/>
     </w:p>
@@ -2275,55 +2537,13 @@
     <w:p>
       <w:r>
         <w:tab/>
-        <w:t>Ресторантите са добре установена формула. Имат кухня, където се приготвя храната, имат сервитьори, които обикалят из салона, вземат поръчките на клиентите и носят поръчаното. Най-голямото забавяне между</w:t>
-      </w:r>
-      <w:r>
-        <w:t xml:space="preserve"> </w:t>
-      </w:r>
-      <w:r>
-        <w:t>влизането в ресторанта и започването на приготвянето на поръчката е времето, което отнема на сервитьора да стигне до масата и да вземе поръчката Ви. Това време, може да бъде много, а може да бъде и малко. Никога не можем да бъдем сигурни, тъй като това зависи от броя сервитьори в ресторанта, натовареността им, а и от човешката грешка. Много често се случва, особено при висока натовареност, сервитьор да не посрещне нов клиент, заради това, че е зает с обслужването на съществуващ клиент.</w:t>
+        <w:t>Ресторантите са добре установена формула. Имат кухня, където се приготвя храната, имат сервитьори, които обикалят из салона, вземат поръчките на клиентите и носят поръчаното. Най-голямото забавяне между влизането в ресторанта и започването на приготвянето на поръчката е времето, което отнема на сервитьора да стигне до масата и да вземе поръчката Ви. Това време, може да бъде много, а може да бъде и малко. Никога не можем да бъдем сигурни, тъй като това зависи от броя сервитьори в ресторанта, натовареността им, а и от човешката грешка. Много често се случва, особено при висока натовареност, сервитьор да не посрещне нов клиент, заради това, че е зает с обслужването на съществуващ клиент.</w:t>
       </w:r>
     </w:p>
     <w:p>
       <w:r>
         <w:tab/>
-        <w:t xml:space="preserve">Тук идват автоматизираните системи за поръчка. Такива системи не са непознати. Напоследък започват да се забелязват </w:t>
-      </w:r>
-      <w:r>
-        <w:rPr>
-          <w:lang w:val="en-US"/>
-        </w:rPr>
-        <w:t>QR</w:t>
-      </w:r>
-      <w:r>
-        <w:t xml:space="preserve"> </w:t>
-      </w:r>
-      <w:r>
-        <w:rPr>
-          <w:lang w:val="en-US"/>
-        </w:rPr>
-        <w:fldChar w:fldCharType="begin"/>
-      </w:r>
-      <w:r>
-        <w:instrText xml:space="preserve"> TA \l "</w:instrText>
-      </w:r>
-      <w:r>
-        <w:rPr>
-          <w:lang w:val="en-US"/>
-        </w:rPr>
-        <w:instrText>QR - Quick Response</w:instrText>
-      </w:r>
-      <w:r>
-        <w:instrText xml:space="preserve">" \s "QR" \c 8 </w:instrText>
-      </w:r>
-      <w:r>
-        <w:rPr>
-          <w:lang w:val="en-US"/>
-        </w:rPr>
-        <w:fldChar w:fldCharType="end"/>
-      </w:r>
-      <w:r>
-        <w:t>кодове, които позволяват на клиента да зареди менюто на ресторанта на своето мобилно устройство. По този начин, клиентът може предварително да реши какво иска да поръча. Тази система ускорява времето за поръчка, но отново имаме чакането докато се освободи сервитьор, който да ни обслужи.</w:t>
+        <w:t>Тук идват автоматизираните системи за поръчка. Такива системи не са непознати. Напоследък започват да се забелязват QR кодове, които позволяват на клиента да зареди менюто на ресторанта на своето мобилно устройство. По този начин, клиентът може предварително да реши какво иска да поръча. Тази система ускорява времето за поръчка, но отново имаме чакането докато се освободи сервитьор, който да ни обслужи.</w:t>
       </w:r>
     </w:p>
     <w:p>
@@ -2331,81 +2551,101 @@
         <w:ind w:firstLine="720"/>
       </w:pPr>
       <w:r>
-        <w:t xml:space="preserve">Съществуват друг вид такива системи, които добавят възможност за поръчка, след сканиране на </w:t>
-      </w:r>
-      <w:r>
-        <w:rPr>
-          <w:lang w:val="en-US"/>
-        </w:rPr>
-        <w:t xml:space="preserve">QR </w:t>
-      </w:r>
-      <w:r>
-        <w:t xml:space="preserve">кода. При тези системи, се прави поръчка чрез онлайн формуляр, в който автоматично се попълва номерът на масата, след като е сканиран </w:t>
-      </w:r>
-      <w:r>
-        <w:rPr>
-          <w:lang w:val="en-US"/>
-        </w:rPr>
-        <w:t xml:space="preserve">QR </w:t>
-      </w:r>
-      <w:r>
-        <w:t xml:space="preserve">кодът. Тези системи позволяват директна поръчка към кухнята. При тях, храната ни започва да се приготвя в момента, в който я изберем. Големият недостатък при този вид системи, е че зловредни потребители могат да създават фалшиви поръчки от собствения си дом. Достатъчно е потребителят да е посетил ресторанта веднъж, и вече те могат да използват същия </w:t>
-      </w:r>
-      <w:r>
-        <w:rPr>
-          <w:lang w:val="en-US"/>
-        </w:rPr>
-        <w:t xml:space="preserve">QR </w:t>
-      </w:r>
-      <w:r>
-        <w:t>код и да правят поръчки за дадена маса, без те да бъдат там.</w:t>
+        <w:t>Съществуват друг вид такива системи, които добавят възможност за поръчка, след сканиране на QR кода. При тези системи, се прави поръчка чрез онлайн формуляр, в който автоматично се попълва номерът на масата, след като е сканиран QR кодът. Тези системи позволяват директна поръчка към кухнята. При тях, храната ни започва да се приготвя в момента, в който я изберем. Големият недостатък при този вид системи, е че зловредни потребители могат да създават фалшиви поръчки от собствения си дом. Достатъчно е потребителят да е посетил ресторанта веднъж, и вече те могат да използват същия QR код и да правят поръчки за дадена маса, без те да бъдат там.</w:t>
       </w:r>
     </w:p>
     <w:p>
       <w:pPr>
-        <w:ind w:firstLine="720"/>
-      </w:pPr>
-      <w:r>
-        <w:t>Тази разработка ще предложи надграждане на автоматичните системи за приемане на поръчки, като основната цел ще бъде премахване на поръчките, направени от потребители, които не се намират в ресторанта. Ще бъдат използвани технологии за сканиране на маяци, които ще потвърждават дали потребителят се намира в ресторанта или някъде извън него.</w:t>
+        <w:jc w:val="left"/>
+      </w:pPr>
+      <w:r>
+        <w:br w:type="page"/>
       </w:r>
     </w:p>
     <w:p>
       <w:pPr>
-        <w:ind w:firstLine="720"/>
-        <w:rPr>
-          <w:lang w:val="en-US"/>
-        </w:rPr>
-      </w:pPr>
+        <w:pStyle w:val="1"/>
+      </w:pPr>
+      <w:bookmarkStart w:id="3" w:name="_Toc199959048"/>
+      <w:r>
+        <w:rPr>
+          <w:rStyle w:val="normaltextrun"/>
+        </w:rPr>
+        <w:lastRenderedPageBreak/>
+        <w:t xml:space="preserve">Постановка на </w:t>
+      </w:r>
+      <w:r>
+        <w:rPr>
+          <w:rStyle w:val="normaltextrun"/>
+        </w:rPr>
+        <w:t>дипломната</w:t>
+      </w:r>
+      <w:r>
+        <w:rPr>
+          <w:rStyle w:val="normaltextrun"/>
+        </w:rPr>
+        <w:t xml:space="preserve"> работа, цели и задачи.</w:t>
+      </w:r>
+      <w:bookmarkEnd w:id="3"/>
+      <w:r>
+        <w:rPr>
+          <w:rStyle w:val="normaltextrun"/>
+        </w:rPr>
+        <w:t> </w:t>
+      </w:r>
+      <w:r>
+        <w:rPr>
+          <w:rStyle w:val="eop"/>
+        </w:rPr>
+        <w:t> </w:t>
+      </w:r>
+      <w:r>
+        <w:t xml:space="preserve"> </w:t>
+      </w:r>
     </w:p>
     <w:p>
       <w:pPr>
-        <w:ind w:firstLine="720"/>
-        <w:rPr>
-          <w:lang w:val="en-US"/>
-        </w:rPr>
-      </w:pPr>
+        <w:pStyle w:val="2"/>
+      </w:pPr>
+      <w:bookmarkStart w:id="4" w:name="_Toc199959049"/>
+      <w:r>
+        <w:rPr>
+          <w:lang w:val="en-US"/>
+        </w:rPr>
+        <w:t>4</w:t>
+      </w:r>
+      <w:r>
+        <w:t>.1</w:t>
+      </w:r>
+      <w:bookmarkEnd w:id="4"/>
+      <w:r>
+        <w:t xml:space="preserve"> </w:t>
+      </w:r>
     </w:p>
     <w:p>
       <w:pPr>
         <w:ind w:firstLine="720"/>
-        <w:rPr>
-          <w:lang w:val="en-US"/>
-        </w:rPr>
-      </w:pPr>
+      </w:pPr>
+      <w:r>
+        <w:t>Тази разработка ще предложи надграждане на автоматичните системи за приемане на поръчки, като основната цел ще бъде премахване на поръчките, направени от потребители, които не се намират в ресторанта. Ще бъдат използвани технологии за сканиране на маяци, които ще потвърждават дали потребителят се намира в ресторанта или някъде извън него.</w:t>
+      </w:r>
     </w:p>
+    <w:p/>
     <w:p>
       <w:pPr>
         <w:pStyle w:val="2"/>
       </w:pPr>
-      <w:bookmarkStart w:id="3" w:name="_Toc199882691"/>
-      <w:r>
-        <w:lastRenderedPageBreak/>
-        <w:t>1</w:t>
+      <w:bookmarkStart w:id="5" w:name="_Toc199959050"/>
+      <w:r>
+        <w:rPr>
+          <w:lang w:val="en-US"/>
+        </w:rPr>
+        <w:t>4</w:t>
       </w:r>
       <w:r>
         <w:t>.2 Цели и задачи</w:t>
       </w:r>
-      <w:bookmarkEnd w:id="3"/>
+      <w:bookmarkEnd w:id="5"/>
     </w:p>
     <w:p>
       <w:r>
@@ -2559,14 +2799,18 @@
       <w:pPr>
         <w:pStyle w:val="2"/>
       </w:pPr>
-      <w:bookmarkStart w:id="4" w:name="_Toc199882692"/>
-      <w:r>
-        <w:t>1</w:t>
+      <w:bookmarkStart w:id="6" w:name="_Toc199959051"/>
+      <w:r>
+        <w:rPr>
+          <w:lang w:val="en-US"/>
+        </w:rPr>
+        <w:lastRenderedPageBreak/>
+        <w:t>4</w:t>
       </w:r>
       <w:r>
         <w:t>.3 Ограничения</w:t>
       </w:r>
-      <w:bookmarkEnd w:id="4"/>
+      <w:bookmarkEnd w:id="6"/>
     </w:p>
     <w:p>
       <w:r>
@@ -2588,15 +2832,17 @@
       <w:pPr>
         <w:pStyle w:val="2"/>
       </w:pPr>
-      <w:bookmarkStart w:id="5" w:name="_Toc199882693"/>
-      <w:r>
-        <w:lastRenderedPageBreak/>
-        <w:t>1</w:t>
+      <w:bookmarkStart w:id="7" w:name="_Toc199959052"/>
+      <w:r>
+        <w:rPr>
+          <w:lang w:val="en-US"/>
+        </w:rPr>
+        <w:t>4</w:t>
       </w:r>
       <w:r>
         <w:t>.4 Използвани технологии</w:t>
       </w:r>
-      <w:bookmarkEnd w:id="5"/>
+      <w:bookmarkEnd w:id="7"/>
     </w:p>
     <w:p>
       <w:pPr>
@@ -2608,9 +2854,12 @@
       <w:r>
         <w:tab/>
       </w:r>
-      <w:bookmarkStart w:id="6" w:name="_Toc199882694"/>
-      <w:r>
-        <w:t>1</w:t>
+      <w:bookmarkStart w:id="8" w:name="_Toc199959053"/>
+      <w:r>
+        <w:rPr>
+          <w:lang w:val="en-US"/>
+        </w:rPr>
+        <w:t>4</w:t>
       </w:r>
       <w:r>
         <w:t xml:space="preserve">.4.1 </w:t>
@@ -2621,7 +2870,7 @@
         </w:rPr>
         <w:t>Python</w:t>
       </w:r>
-      <w:bookmarkEnd w:id="6"/>
+      <w:bookmarkEnd w:id="8"/>
     </w:p>
     <w:p>
       <w:pPr>
@@ -2670,9 +2919,12 @@
         </w:rPr>
         <w:tab/>
       </w:r>
-      <w:bookmarkStart w:id="7" w:name="_Toc199882695"/>
-      <w:r>
-        <w:t>1</w:t>
+      <w:bookmarkStart w:id="9" w:name="_Toc199959054"/>
+      <w:r>
+        <w:rPr>
+          <w:lang w:val="en-US"/>
+        </w:rPr>
+        <w:t>4</w:t>
       </w:r>
       <w:r>
         <w:rPr>
@@ -2680,7 +2932,7 @@
         </w:rPr>
         <w:t>.4.2 Django</w:t>
       </w:r>
-      <w:bookmarkEnd w:id="7"/>
+      <w:bookmarkEnd w:id="9"/>
     </w:p>
     <w:p>
       <w:pPr>
@@ -2757,9 +3009,15 @@
       <w:r>
         <w:tab/>
       </w:r>
-      <w:bookmarkStart w:id="8" w:name="_Toc199882696"/>
-      <w:r>
-        <w:t xml:space="preserve">1.4.3 </w:t>
+      <w:bookmarkStart w:id="10" w:name="_Toc199959055"/>
+      <w:r>
+        <w:rPr>
+          <w:lang w:val="en-US"/>
+        </w:rPr>
+        <w:t>4</w:t>
+      </w:r>
+      <w:r>
+        <w:t xml:space="preserve">.4.3 </w:t>
       </w:r>
       <w:r>
         <w:rPr>
@@ -2780,13 +3038,7 @@
         <w:rPr>
           <w:lang w:val="en-US"/>
         </w:rPr>
-        <w:instrText xml:space="preserve">REST - </w:instrText>
-      </w:r>
-      <w:r>
-        <w:rPr>
-          <w:lang w:val="en-US"/>
-        </w:rPr>
-        <w:instrText>Representational State Transfer</w:instrText>
+        <w:instrText>REST - Representational State Transfer</w:instrText>
       </w:r>
       <w:r>
         <w:instrText xml:space="preserve">" \s "REST" \c 8 </w:instrText>
@@ -2803,7 +3055,7 @@
         </w:rPr>
         <w:t xml:space="preserve"> Framework</w:t>
       </w:r>
-      <w:bookmarkEnd w:id="8"/>
+      <w:bookmarkEnd w:id="10"/>
     </w:p>
     <w:p>
       <w:r>
@@ -2928,7 +3180,11 @@
         <w:t xml:space="preserve">DELETE </w:t>
       </w:r>
       <w:r>
-        <w:t xml:space="preserve">и др. Библиотеката също предоставя удобен начин за </w:t>
+        <w:t xml:space="preserve">и др. Библиотеката също предоставя удобен </w:t>
+      </w:r>
+      <w:r>
+        <w:lastRenderedPageBreak/>
+        <w:t xml:space="preserve">начин за </w:t>
       </w:r>
       <w:proofErr w:type="spellStart"/>
       <w:r>
@@ -2977,14 +3233,20 @@
           <w:lang w:val="en-US"/>
         </w:rPr>
       </w:pPr>
-      <w:bookmarkStart w:id="9" w:name="_Toc199882697"/>
-      <w:r>
-        <w:rPr>
-          <w:lang w:val="en-US"/>
-        </w:rPr>
-        <w:t>1.4.4 Kotlin</w:t>
-      </w:r>
-      <w:bookmarkEnd w:id="9"/>
+      <w:bookmarkStart w:id="11" w:name="_Toc199959056"/>
+      <w:r>
+        <w:rPr>
+          <w:lang w:val="en-US"/>
+        </w:rPr>
+        <w:t>4</w:t>
+      </w:r>
+      <w:r>
+        <w:rPr>
+          <w:lang w:val="en-US"/>
+        </w:rPr>
+        <w:t>.4.4 Kotlin</w:t>
+      </w:r>
+      <w:bookmarkEnd w:id="11"/>
     </w:p>
     <w:p>
       <w:r>
@@ -3121,12 +3383,17 @@
         </w:rPr>
       </w:pPr>
       <w:r>
-        <w:lastRenderedPageBreak/>
         <w:tab/>
       </w:r>
-      <w:bookmarkStart w:id="10" w:name="_Toc199882698"/>
-      <w:r>
-        <w:t xml:space="preserve">1.4.5 </w:t>
+      <w:bookmarkStart w:id="12" w:name="_Toc199959057"/>
+      <w:r>
+        <w:rPr>
+          <w:lang w:val="en-US"/>
+        </w:rPr>
+        <w:t>4</w:t>
+      </w:r>
+      <w:r>
+        <w:t xml:space="preserve">.4.5 </w:t>
       </w:r>
       <w:r>
         <w:rPr>
@@ -3134,7 +3401,7 @@
         </w:rPr>
         <w:t>Android</w:t>
       </w:r>
-      <w:bookmarkEnd w:id="10"/>
+      <w:bookmarkEnd w:id="12"/>
     </w:p>
     <w:p>
       <w:pPr>
@@ -3287,14 +3554,20 @@
         </w:rPr>
         <w:tab/>
       </w:r>
-      <w:bookmarkStart w:id="11" w:name="_Toc199882699"/>
-      <w:r>
-        <w:rPr>
-          <w:lang w:val="en-US"/>
-        </w:rPr>
-        <w:t>1.4.6 Bluetooth</w:t>
-      </w:r>
-      <w:bookmarkEnd w:id="11"/>
+      <w:bookmarkStart w:id="13" w:name="_Toc199959058"/>
+      <w:r>
+        <w:rPr>
+          <w:lang w:val="en-US"/>
+        </w:rPr>
+        <w:t>4</w:t>
+      </w:r>
+      <w:r>
+        <w:rPr>
+          <w:lang w:val="en-US"/>
+        </w:rPr>
+        <w:t>.4.6 Bluetooth</w:t>
+      </w:r>
+      <w:bookmarkEnd w:id="13"/>
     </w:p>
     <w:p>
       <w:pPr>
@@ -3491,14 +3764,20 @@
       <w:r>
         <w:tab/>
       </w:r>
-      <w:bookmarkStart w:id="12" w:name="_Toc199882700"/>
-      <w:r>
-        <w:rPr>
-          <w:lang w:val="en-US"/>
-        </w:rPr>
-        <w:t>1.4.7 ESP32</w:t>
-      </w:r>
-      <w:bookmarkEnd w:id="12"/>
+      <w:bookmarkStart w:id="14" w:name="_Toc199959059"/>
+      <w:r>
+        <w:rPr>
+          <w:lang w:val="en-US"/>
+        </w:rPr>
+        <w:t>4</w:t>
+      </w:r>
+      <w:r>
+        <w:rPr>
+          <w:lang w:val="en-US"/>
+        </w:rPr>
+        <w:t>.4.7 ESP32</w:t>
+      </w:r>
+      <w:bookmarkEnd w:id="14"/>
     </w:p>
     <w:p>
       <w:r>
@@ -3534,7 +3813,11 @@
       </w:r>
       <w:proofErr w:type="spellEnd"/>
       <w:r>
-        <w:t xml:space="preserve"> ефективност. Тези микроконтролери са използвани за най-различни любителски проекти, тъй като предоставят голямо количество методи за безжична комуникация, която позволява да направим умни устройства вкъщи </w:t>
+        <w:t xml:space="preserve"> ефективност. Тези </w:t>
+      </w:r>
+      <w:r>
+        <w:lastRenderedPageBreak/>
+        <w:t xml:space="preserve">микроконтролери са използвани за най-различни любителски проекти, тъй като предоставят голямо количество методи за безжична комуникация, която позволява да направим умни устройства вкъщи </w:t>
       </w:r>
       <w:sdt>
         <w:sdtPr>
@@ -3581,9 +3864,15 @@
       <w:r>
         <w:tab/>
       </w:r>
-      <w:bookmarkStart w:id="13" w:name="_Toc199882701"/>
-      <w:r>
-        <w:t xml:space="preserve">1.4.8 </w:t>
+      <w:bookmarkStart w:id="15" w:name="_Toc199959060"/>
+      <w:r>
+        <w:rPr>
+          <w:lang w:val="en-US"/>
+        </w:rPr>
+        <w:t>4</w:t>
+      </w:r>
+      <w:r>
+        <w:t xml:space="preserve">.4.8 </w:t>
       </w:r>
       <w:r>
         <w:rPr>
@@ -3591,9 +3880,14 @@
         </w:rPr>
         <w:t>Docker</w:t>
       </w:r>
-      <w:bookmarkEnd w:id="13"/>
+      <w:bookmarkEnd w:id="15"/>
     </w:p>
     <w:p>
+      <w:pPr>
+        <w:rPr>
+          <w:lang w:val="en-US"/>
+        </w:rPr>
+      </w:pPr>
       <w:r>
         <w:rPr>
           <w:lang w:val="en-US"/>
@@ -3614,11 +3908,7 @@
         <w:t xml:space="preserve">Docker </w:t>
       </w:r>
       <w:r>
-        <w:t xml:space="preserve">предоставя контейнери, които представляват олекотени среди, в </w:t>
-      </w:r>
-      <w:r>
-        <w:lastRenderedPageBreak/>
-        <w:t xml:space="preserve">които да се изпълнява приложението ни. Тези среди могат да бъдат споделяни лесно, което улеснява процеса на работа </w:t>
+        <w:t xml:space="preserve">предоставя контейнери, които представляват олекотени среди, в които да се изпълнява приложението ни. Тези среди могат да бъдат споделяни лесно, което улеснява процеса на работа </w:t>
       </w:r>
       <w:sdt>
         <w:sdtPr>
@@ -3657,211 +3947,738 @@
     <w:p>
       <w:pPr>
         <w:rPr>
-          <w:rFonts w:cs="Times New Roman"/>
-        </w:rPr>
-      </w:pPr>
-      <w:r>
-        <w:rPr>
-          <w:rFonts w:cs="Times New Roman"/>
-        </w:rPr>
-        <w:br w:type="page"/>
-      </w:r>
+          <w:lang w:val="en-US"/>
+        </w:rPr>
+      </w:pPr>
     </w:p>
     <w:p>
       <w:pPr>
+        <w:pStyle w:val="3"/>
+        <w:rPr>
+          <w:lang w:val="en-US"/>
+        </w:rPr>
+      </w:pPr>
+      <w:r>
+        <w:rPr>
+          <w:lang w:val="en-US"/>
+        </w:rPr>
+        <w:tab/>
+        <w:t xml:space="preserve">4.4.9 </w:t>
+      </w:r>
+      <w:proofErr w:type="spellStart"/>
+      <w:r>
+        <w:rPr>
+          <w:lang w:val="en-US"/>
+        </w:rPr>
+        <w:t>Appliku</w:t>
+      </w:r>
+      <w:proofErr w:type="spellEnd"/>
+    </w:p>
+    <w:p>
+      <w:pPr>
+        <w:rPr>
+          <w:lang w:val="en-US"/>
+        </w:rPr>
+      </w:pPr>
+      <w:r>
+        <w:rPr>
+          <w:lang w:val="en-US"/>
+        </w:rPr>
+        <w:tab/>
+      </w:r>
+      <w:proofErr w:type="spellStart"/>
+      <w:r>
+        <w:rPr>
+          <w:lang w:val="en-US"/>
+        </w:rPr>
+        <w:t>Appliku</w:t>
+      </w:r>
+      <w:proofErr w:type="spellEnd"/>
+      <w:r>
+        <w:rPr>
+          <w:lang w:val="en-US"/>
+        </w:rPr>
+        <w:t xml:space="preserve"> </w:t>
+      </w:r>
+      <w:r>
+        <w:t xml:space="preserve">е платформа, която позволява лесно менажиране на сървъри. Платформата предоставя обединено място, където да бъдат менажирани бази данни, приложения, </w:t>
+      </w:r>
+      <w:r>
+        <w:rPr>
+          <w:lang w:val="en-US"/>
+        </w:rPr>
+        <w:t xml:space="preserve">CRON </w:t>
+      </w:r>
+      <w:r>
+        <w:t xml:space="preserve">процеси и други. Важно е да се отбележи, че </w:t>
+      </w:r>
+      <w:proofErr w:type="spellStart"/>
+      <w:r>
+        <w:rPr>
+          <w:lang w:val="en-US"/>
+        </w:rPr>
+        <w:t>Appliku</w:t>
+      </w:r>
+      <w:proofErr w:type="spellEnd"/>
+      <w:r>
+        <w:rPr>
+          <w:lang w:val="en-US"/>
+        </w:rPr>
+        <w:t xml:space="preserve"> </w:t>
+      </w:r>
+      <w:r>
+        <w:t xml:space="preserve">само по себе си не предлага сървъри. Платформата е </w:t>
+      </w:r>
+      <w:r>
+        <w:rPr>
+          <w:lang w:val="en-US"/>
+        </w:rPr>
+        <w:t>BYO</w:t>
+      </w:r>
+      <w:r>
+        <w:rPr>
+          <w:lang w:val="en-US"/>
+        </w:rPr>
+        <w:fldChar w:fldCharType="begin"/>
+      </w:r>
+      <w:r>
+        <w:instrText xml:space="preserve"> TA \l "</w:instrText>
+      </w:r>
+      <w:r>
+        <w:rPr>
+          <w:lang w:val="en-US"/>
+        </w:rPr>
+        <w:instrText>BYO - Bring Your Own</w:instrText>
+      </w:r>
+      <w:r>
+        <w:instrText xml:space="preserve">" \s "BYO" \c 8 </w:instrText>
+      </w:r>
+      <w:r>
+        <w:rPr>
+          <w:lang w:val="en-US"/>
+        </w:rPr>
+        <w:fldChar w:fldCharType="end"/>
+      </w:r>
+      <w:r>
+        <w:rPr>
+          <w:lang w:val="en-US"/>
+        </w:rPr>
+        <w:t xml:space="preserve"> Server. </w:t>
+      </w:r>
+      <w:r>
+        <w:t xml:space="preserve">Това означава, че трябва да имаме съществуващ сървър, или място, където </w:t>
+      </w:r>
+      <w:proofErr w:type="spellStart"/>
+      <w:r>
+        <w:rPr>
+          <w:lang w:val="en-US"/>
+        </w:rPr>
+        <w:t>Appliku</w:t>
+      </w:r>
+      <w:proofErr w:type="spellEnd"/>
+      <w:r>
+        <w:rPr>
+          <w:lang w:val="en-US"/>
+        </w:rPr>
+        <w:t xml:space="preserve"> </w:t>
+      </w:r>
+      <w:r>
+        <w:t xml:space="preserve">да може да създаде сървър. </w:t>
+      </w:r>
+      <w:proofErr w:type="spellStart"/>
+      <w:r>
+        <w:rPr>
+          <w:lang w:val="en-US"/>
+        </w:rPr>
+        <w:t>Appliku</w:t>
+      </w:r>
+      <w:proofErr w:type="spellEnd"/>
+      <w:r>
+        <w:rPr>
+          <w:lang w:val="en-US"/>
+        </w:rPr>
+        <w:t xml:space="preserve"> </w:t>
+      </w:r>
+      <w:r>
+        <w:t xml:space="preserve">има директна интеграция с </w:t>
+      </w:r>
+      <w:r>
+        <w:rPr>
+          <w:lang w:val="en-US"/>
+        </w:rPr>
+        <w:t>AWS</w:t>
+      </w:r>
+      <w:r>
+        <w:rPr>
+          <w:lang w:val="en-US"/>
+        </w:rPr>
+        <w:fldChar w:fldCharType="begin"/>
+      </w:r>
+      <w:r>
+        <w:instrText xml:space="preserve"> TA \l "</w:instrText>
+      </w:r>
+      <w:r>
+        <w:rPr>
+          <w:lang w:val="en-US"/>
+        </w:rPr>
+        <w:instrText>AWS - Amazon Web Services</w:instrText>
+      </w:r>
+      <w:r>
+        <w:instrText xml:space="preserve">" \s "AWS" \c 8 </w:instrText>
+      </w:r>
+      <w:r>
+        <w:rPr>
+          <w:lang w:val="en-US"/>
+        </w:rPr>
+        <w:fldChar w:fldCharType="end"/>
+      </w:r>
+      <w:r>
+        <w:rPr>
+          <w:lang w:val="en-US"/>
+        </w:rPr>
+        <w:t xml:space="preserve">, </w:t>
+      </w:r>
+      <w:r>
+        <w:t xml:space="preserve">което прави създаването на сървър лесно </w:t>
+      </w:r>
+      <w:sdt>
+        <w:sdtPr>
+          <w:id w:val="572320861"/>
+          <w:citation/>
+        </w:sdtPr>
+        <w:sdtContent>
+          <w:r>
+            <w:fldChar w:fldCharType="begin"/>
+          </w:r>
+          <w:r>
+            <w:rPr>
+              <w:lang w:val="en-US"/>
+            </w:rPr>
+            <w:instrText xml:space="preserve"> CITATION App \l 1033 </w:instrText>
+          </w:r>
+          <w:r>
+            <w:fldChar w:fldCharType="separate"/>
+          </w:r>
+          <w:r>
+            <w:rPr>
+              <w:noProof/>
+              <w:lang w:val="en-US"/>
+            </w:rPr>
+            <w:t>[9]</w:t>
+          </w:r>
+          <w:r>
+            <w:fldChar w:fldCharType="end"/>
+          </w:r>
+        </w:sdtContent>
+      </w:sdt>
+      <w:r>
+        <w:t>.</w:t>
+      </w:r>
+    </w:p>
+    <w:p>
+      <w:pPr>
+        <w:rPr>
+          <w:lang w:val="en-US"/>
+        </w:rPr>
+      </w:pPr>
+    </w:p>
+    <w:p>
+      <w:pPr>
+        <w:pStyle w:val="3"/>
+        <w:rPr>
+          <w:lang w:val="en-US"/>
+        </w:rPr>
+      </w:pPr>
+      <w:r>
+        <w:rPr>
+          <w:lang w:val="en-US"/>
+        </w:rPr>
+        <w:tab/>
+        <w:t>4.4.10 Amazon Web Services</w:t>
+      </w:r>
+    </w:p>
+    <w:p>
+      <w:r>
+        <w:rPr>
+          <w:lang w:val="en-US"/>
+        </w:rPr>
+        <w:tab/>
+        <w:t xml:space="preserve">Amazon Web Services </w:t>
+      </w:r>
+      <w:r>
+        <w:t xml:space="preserve">или по-разпространеното </w:t>
+      </w:r>
+      <w:r>
+        <w:rPr>
+          <w:lang w:val="en-US"/>
+        </w:rPr>
+        <w:t>AWS</w:t>
+      </w:r>
+      <w:r>
+        <w:t xml:space="preserve">, представлява платформа, където можем да създадем </w:t>
+      </w:r>
+      <w:r>
+        <w:t xml:space="preserve">разнообразни услуги. </w:t>
+      </w:r>
+      <w:r>
+        <w:rPr>
+          <w:lang w:val="en-US"/>
+        </w:rPr>
+        <w:t xml:space="preserve">AWS </w:t>
+      </w:r>
+      <w:r>
+        <w:t xml:space="preserve">предоставя сървъри, бази данни, среди за работа с изкуствен интелект и машинно обучение и още много други </w:t>
+      </w:r>
+      <w:sdt>
+        <w:sdtPr>
+          <w:id w:val="1080478374"/>
+          <w:citation/>
+        </w:sdtPr>
+        <w:sdtContent>
+          <w:r>
+            <w:fldChar w:fldCharType="begin"/>
+          </w:r>
+          <w:r>
+            <w:rPr>
+              <w:lang w:val="en-US"/>
+            </w:rPr>
+            <w:instrText xml:space="preserve"> CITATION Ama \l 1033 </w:instrText>
+          </w:r>
+          <w:r>
+            <w:fldChar w:fldCharType="separate"/>
+          </w:r>
+          <w:r>
+            <w:rPr>
+              <w:noProof/>
+              <w:lang w:val="en-US"/>
+            </w:rPr>
+            <w:t>[10]</w:t>
+          </w:r>
+          <w:r>
+            <w:fldChar w:fldCharType="end"/>
+          </w:r>
+        </w:sdtContent>
+      </w:sdt>
+      <w:r>
+        <w:t>.</w:t>
+      </w:r>
+    </w:p>
+    <w:p>
+      <w:pPr>
+        <w:rPr>
+          <w:rFonts w:cs="Times New Roman"/>
+        </w:rPr>
+      </w:pPr>
+      <w:r>
+        <w:rPr>
+          <w:rFonts w:cs="Times New Roman"/>
+        </w:rPr>
+        <w:br w:type="page"/>
+      </w:r>
+    </w:p>
+    <w:p>
+      <w:pPr>
         <w:pStyle w:val="1"/>
         <w:rPr>
           <w:rStyle w:val="eop"/>
-          <w:lang w:val="bg-BG"/>
-        </w:rPr>
-      </w:pPr>
-      <w:bookmarkStart w:id="14" w:name="_Toc199882702"/>
+        </w:rPr>
+      </w:pPr>
+      <w:bookmarkStart w:id="16" w:name="_Toc199959061"/>
       <w:r>
         <w:rPr>
           <w:rStyle w:val="normaltextrun"/>
-          <w:bCs w:val="0"/>
-          <w:lang w:val="bg-BG"/>
         </w:rPr>
         <w:lastRenderedPageBreak/>
-        <w:t xml:space="preserve">III. </w:t>
-      </w:r>
+        <w:t>Функционално описание</w:t>
+      </w:r>
+      <w:bookmarkEnd w:id="16"/>
+    </w:p>
+    <w:p>
+      <w:pPr>
+        <w:pStyle w:val="2"/>
+      </w:pPr>
+      <w:r>
+        <w:t>5.1 Общ преглед на системата</w:t>
+      </w:r>
+    </w:p>
+    <w:p>
+      <w:pPr>
+        <w:rPr>
+          <w:lang w:val="en-US"/>
+        </w:rPr>
+      </w:pPr>
+      <w:r>
+        <w:tab/>
+        <w:t>Системата се състои</w:t>
+      </w:r>
+      <w:r>
+        <w:rPr>
+          <w:lang w:val="en-US"/>
+        </w:rPr>
+        <w:t xml:space="preserve"> </w:t>
+      </w:r>
+      <w:r>
+        <w:t xml:space="preserve">от четири основни компонента, като три от тях са разположени на </w:t>
+      </w:r>
+      <w:r>
+        <w:rPr>
+          <w:lang w:val="en-US"/>
+        </w:rPr>
+        <w:t xml:space="preserve">AWS </w:t>
+      </w:r>
+      <w:r>
+        <w:t xml:space="preserve">сървър, а последното се изпълнява на клиентското устройство. </w:t>
+      </w:r>
+      <w:r>
+        <w:t xml:space="preserve">Компонентите са: </w:t>
+      </w:r>
+      <w:r>
+        <w:rPr>
+          <w:lang w:val="en-US"/>
+        </w:rPr>
+        <w:t xml:space="preserve">Android </w:t>
+      </w:r>
+      <w:r>
+        <w:t xml:space="preserve">приложение, което единствено се изпълнява на мобилно устройство, база данни, която се използва за съхранение на данни, </w:t>
+      </w:r>
+      <w:r>
+        <w:rPr>
+          <w:lang w:val="en-US"/>
+        </w:rPr>
+        <w:t xml:space="preserve">Django </w:t>
+      </w:r>
+      <w:r>
+        <w:t xml:space="preserve">сървър, който предоставя </w:t>
+      </w:r>
+      <w:r>
+        <w:rPr>
+          <w:lang w:val="en-US"/>
+        </w:rPr>
+        <w:t xml:space="preserve">Backend </w:t>
+      </w:r>
+      <w:r>
+        <w:t xml:space="preserve">за комуникация с базата данни и </w:t>
+      </w:r>
+      <w:r>
+        <w:rPr>
+          <w:lang w:val="en-US"/>
+        </w:rPr>
+        <w:t xml:space="preserve">Frontend, </w:t>
+      </w:r>
+      <w:r>
+        <w:t>който се използва за визуализация на поръчките.</w:t>
+      </w:r>
+    </w:p>
+    <w:p>
+      <w:r>
+        <w:rPr>
+          <w:lang w:val="en-US"/>
+        </w:rPr>
+        <w:tab/>
+      </w:r>
+      <w:r>
+        <w:t xml:space="preserve">Комуникацията между различните среди се случва посредством </w:t>
+      </w:r>
+      <w:r>
+        <w:rPr>
+          <w:lang w:val="en-US"/>
+        </w:rPr>
+        <w:t xml:space="preserve">HTTP </w:t>
+      </w:r>
+      <w:r>
+        <w:t xml:space="preserve">заявки. </w:t>
+      </w:r>
+      <w:r>
+        <w:rPr>
+          <w:lang w:val="en-US"/>
+        </w:rPr>
+        <w:t xml:space="preserve">Backend </w:t>
+      </w:r>
+      <w:r>
+        <w:t>услугата, която обработва всички заявки, използва няколко процеса, които да обработват конкурентно голямо количество заявки. По този начин, ние можем да обслужваме голямо количество клиенти едновременно.</w:t>
+      </w:r>
+    </w:p>
+    <w:p>
+      <w:pPr>
+        <w:rPr>
+          <w:lang w:val="en-US"/>
+        </w:rPr>
+      </w:pPr>
+      <w:r>
+        <w:tab/>
+      </w:r>
+      <w:r>
+        <w:t>На Фигура 1 е показан общият изглед на системата. П</w:t>
+      </w:r>
+      <w:r>
+        <w:t xml:space="preserve">риложението на клиентското устройство използва откритото </w:t>
+      </w:r>
+      <w:r>
+        <w:rPr>
+          <w:lang w:val="en-US"/>
+        </w:rPr>
+        <w:t xml:space="preserve">API </w:t>
+      </w:r>
+      <w:r>
+        <w:t xml:space="preserve">на </w:t>
+      </w:r>
+      <w:r>
+        <w:rPr>
+          <w:lang w:val="en-US"/>
+        </w:rPr>
+        <w:t xml:space="preserve">Django </w:t>
+      </w:r>
+      <w:r>
+        <w:t xml:space="preserve">сървъра, за да прави </w:t>
+      </w:r>
+      <w:r>
+        <w:rPr>
+          <w:lang w:val="en-US"/>
+        </w:rPr>
+        <w:t>HTTP</w:t>
+      </w:r>
+      <w:r>
+        <w:t xml:space="preserve"> заявки. </w:t>
+      </w:r>
+      <w:r>
+        <w:rPr>
+          <w:lang w:val="en-US"/>
+        </w:rPr>
+        <w:t xml:space="preserve">Django </w:t>
+      </w:r>
+      <w:r>
+        <w:t xml:space="preserve">сървърът обработва приетите заявки и </w:t>
+      </w:r>
+      <w:r>
+        <w:t xml:space="preserve">създава записи в базата данни с новополучената поръчка. Кухненският персонал получава новите поръчки, чрез </w:t>
+      </w:r>
+      <w:r>
+        <w:rPr>
+          <w:lang w:val="en-US"/>
+        </w:rPr>
+        <w:t xml:space="preserve">Frontend, </w:t>
+      </w:r>
+      <w:r>
+        <w:t xml:space="preserve">който отново е поддържан от </w:t>
+      </w:r>
+      <w:r>
+        <w:rPr>
+          <w:lang w:val="en-US"/>
+        </w:rPr>
+        <w:t>Django.</w:t>
+      </w:r>
+    </w:p>
+    <w:p>
+      <w:pPr>
+        <w:keepNext/>
+      </w:pPr>
+      <w:r>
+        <w:rPr>
+          <w:noProof/>
+        </w:rPr>
+        <w:t xml:space="preserve"> </w:t>
+      </w:r>
+      <w:r>
+        <w:drawing>
+          <wp:inline distT="0" distB="0" distL="0" distR="0" wp14:anchorId="3ABBAEC2" wp14:editId="07BFABB8">
+            <wp:extent cx="5672667" cy="4413082"/>
+            <wp:effectExtent l="0" t="0" r="4445" b="6985"/>
+            <wp:docPr id="160554904" name="Графика 1"/>
+            <wp:cNvGraphicFramePr>
+              <a:graphicFrameLocks xmlns:a="http://schemas.openxmlformats.org/drawingml/2006/main" noChangeAspect="1"/>
+            </wp:cNvGraphicFramePr>
+            <a:graphic xmlns:a="http://schemas.openxmlformats.org/drawingml/2006/main">
+              <a:graphicData uri="http://schemas.openxmlformats.org/drawingml/2006/picture">
+                <pic:pic xmlns:pic="http://schemas.openxmlformats.org/drawingml/2006/picture">
+                  <pic:nvPicPr>
+                    <pic:cNvPr id="160554904" name=""/>
+                    <pic:cNvPicPr/>
+                  </pic:nvPicPr>
+                  <pic:blipFill>
+                    <a:blip r:embed="rId9">
+                      <a:extLst>
+                        <a:ext uri="{96DAC541-7B7A-43D3-8B79-37D633B846F1}">
+                          <asvg:svgBlip xmlns:asvg="http://schemas.microsoft.com/office/drawing/2016/SVG/main" r:embed="rId10"/>
+                        </a:ext>
+                      </a:extLst>
+                    </a:blip>
+                    <a:stretch>
+                      <a:fillRect/>
+                    </a:stretch>
+                  </pic:blipFill>
+                  <pic:spPr>
+                    <a:xfrm>
+                      <a:off x="0" y="0"/>
+                      <a:ext cx="5677656" cy="4416963"/>
+                    </a:xfrm>
+                    <a:prstGeom prst="rect">
+                      <a:avLst/>
+                    </a:prstGeom>
+                  </pic:spPr>
+                </pic:pic>
+              </a:graphicData>
+            </a:graphic>
+          </wp:inline>
+        </w:drawing>
+      </w:r>
+    </w:p>
+    <w:p>
+      <w:pPr>
+        <w:pStyle w:val="af8"/>
+        <w:rPr>
+          <w:lang w:val="en-US"/>
+        </w:rPr>
+      </w:pPr>
+      <w:r>
+        <w:t xml:space="preserve">Фигура </w:t>
+      </w:r>
+      <w:r>
+        <w:fldChar w:fldCharType="begin"/>
+      </w:r>
+      <w:r>
+        <w:instrText xml:space="preserve"> SEQ Фигура \* ARABIC </w:instrText>
+      </w:r>
+      <w:r>
+        <w:fldChar w:fldCharType="separate"/>
+      </w:r>
+      <w:r>
+        <w:rPr>
+          <w:noProof/>
+        </w:rPr>
+        <w:t>1</w:t>
+      </w:r>
+      <w:r>
+        <w:fldChar w:fldCharType="end"/>
+      </w:r>
+      <w:r>
+        <w:t xml:space="preserve"> общ преглед на системата</w:t>
+      </w:r>
+    </w:p>
+    <w:p>
+      <w:pPr>
+        <w:rPr>
+          <w:lang w:val="en-US"/>
+        </w:rPr>
+      </w:pPr>
+      <w:r>
+        <w:lastRenderedPageBreak/>
+        <w:br w:type="page"/>
+      </w:r>
+    </w:p>
+    <w:p>
+      <w:pPr>
+        <w:pStyle w:val="1"/>
+        <w:rPr>
+          <w:rStyle w:val="eop"/>
+        </w:rPr>
+      </w:pPr>
+      <w:bookmarkStart w:id="17" w:name="_Toc199959062"/>
       <w:r>
         <w:rPr>
           <w:rStyle w:val="normaltextrun"/>
-          <w:lang w:val="bg-BG"/>
-        </w:rPr>
-        <w:t>Функционално описание</w:t>
-      </w:r>
-      <w:bookmarkEnd w:id="14"/>
+        </w:rPr>
+        <w:lastRenderedPageBreak/>
+        <w:t>Програмна реализация.</w:t>
+      </w:r>
+      <w:bookmarkEnd w:id="17"/>
+    </w:p>
+    <w:p>
+      <w:pPr>
+        <w:pStyle w:val="af8"/>
+      </w:pPr>
+    </w:p>
+    <w:p>
+      <w:pPr>
+        <w:rPr>
+          <w:rFonts w:cs="Times New Roman"/>
+        </w:rPr>
+      </w:pPr>
+      <w:r>
+        <w:rPr>
+          <w:rFonts w:cs="Times New Roman"/>
+        </w:rPr>
+        <w:br w:type="page"/>
+      </w:r>
+    </w:p>
+    <w:p>
+      <w:pPr>
+        <w:pStyle w:val="1"/>
+      </w:pPr>
+      <w:bookmarkStart w:id="18" w:name="_Toc199959063"/>
+      <w:r>
+        <w:lastRenderedPageBreak/>
+        <w:t xml:space="preserve">Ръководство за използване и </w:t>
+      </w:r>
+      <w:r>
+        <w:t>примери за употреба.</w:t>
+      </w:r>
+      <w:r>
+        <w:rPr>
+          <w:rStyle w:val="normaltextrun"/>
+        </w:rPr>
+        <w:t> </w:t>
+      </w:r>
+      <w:bookmarkEnd w:id="18"/>
+      <w:r>
+        <w:rPr>
+          <w:rStyle w:val="eop"/>
+        </w:rPr>
+        <w:t> </w:t>
+      </w:r>
+    </w:p>
+    <w:p>
+      <w:pPr>
+        <w:pStyle w:val="1"/>
+        <w:rPr>
+          <w:rStyle w:val="eop"/>
+        </w:rPr>
+      </w:pPr>
+      <w:r>
+        <w:br w:type="page"/>
+      </w:r>
+      <w:bookmarkStart w:id="19" w:name="_Toc199959064"/>
+      <w:r>
+        <w:lastRenderedPageBreak/>
+        <w:t xml:space="preserve"> </w:t>
+      </w:r>
+      <w:r>
+        <w:rPr>
+          <w:rStyle w:val="normaltextrun"/>
+        </w:rPr>
+        <w:t>Заключение</w:t>
+      </w:r>
+      <w:bookmarkEnd w:id="19"/>
+      <w:r>
+        <w:rPr>
+          <w:rStyle w:val="eop"/>
+        </w:rPr>
+        <w:t> </w:t>
+      </w:r>
     </w:p>
     <w:p/>
     <w:p>
-      <w:r>
+      <w:pPr>
+        <w:rPr>
+          <w:rFonts w:cs="Times New Roman"/>
+        </w:rPr>
+      </w:pPr>
+      <w:r>
+        <w:rPr>
+          <w:rFonts w:cs="Times New Roman"/>
+        </w:rPr>
         <w:br w:type="page"/>
       </w:r>
     </w:p>
     <w:p>
       <w:pPr>
         <w:pStyle w:val="1"/>
-        <w:rPr>
-          <w:rStyle w:val="eop"/>
-          <w:lang w:val="bg-BG"/>
-        </w:rPr>
-      </w:pPr>
-      <w:bookmarkStart w:id="15" w:name="_Toc199882703"/>
-      <w:r>
-        <w:rPr>
-          <w:lang w:val="bg-BG"/>
-        </w:rPr>
-        <w:lastRenderedPageBreak/>
-        <w:t xml:space="preserve">IV. </w:t>
-      </w:r>
-      <w:r>
-        <w:rPr>
-          <w:rStyle w:val="normaltextrun"/>
-          <w:lang w:val="bg-BG"/>
-        </w:rPr>
-        <w:t>Програмна реализация.</w:t>
-      </w:r>
-      <w:bookmarkEnd w:id="15"/>
-    </w:p>
-    <w:p>
-      <w:pPr>
-        <w:pStyle w:val="af8"/>
-      </w:pPr>
-    </w:p>
-    <w:p>
-      <w:pPr>
-        <w:rPr>
-          <w:rFonts w:cs="Times New Roman"/>
-        </w:rPr>
-      </w:pPr>
-      <w:r>
-        <w:rPr>
-          <w:rFonts w:cs="Times New Roman"/>
-        </w:rPr>
-        <w:br w:type="page"/>
-      </w:r>
-    </w:p>
-    <w:p>
-      <w:pPr>
-        <w:pStyle w:val="1"/>
-        <w:rPr>
-          <w:lang w:val="bg-BG"/>
-        </w:rPr>
-      </w:pPr>
-      <w:bookmarkStart w:id="16" w:name="_Toc199882704"/>
-      <w:r>
-        <w:rPr>
-          <w:rStyle w:val="normaltextrun"/>
-          <w:bCs w:val="0"/>
-          <w:lang w:val="bg-BG"/>
-        </w:rPr>
-        <w:lastRenderedPageBreak/>
-        <w:t>V</w:t>
-      </w:r>
-      <w:r>
-        <w:rPr>
-          <w:lang w:val="bg-BG"/>
-        </w:rPr>
-        <w:t xml:space="preserve">. </w:t>
-      </w:r>
-      <w:r>
-        <w:rPr>
-          <w:lang w:val="bg-BG"/>
-        </w:rPr>
-        <w:t xml:space="preserve">Ръководство за използване и </w:t>
-      </w:r>
-      <w:r>
-        <w:rPr>
-          <w:lang w:val="bg-BG"/>
-        </w:rPr>
-        <w:t>примери за употреба.</w:t>
-      </w:r>
-      <w:r>
-        <w:rPr>
-          <w:rStyle w:val="normaltextrun"/>
-          <w:lang w:val="bg-BG"/>
-        </w:rPr>
-        <w:t> </w:t>
-      </w:r>
-      <w:bookmarkEnd w:id="16"/>
-      <w:r>
-        <w:rPr>
-          <w:rStyle w:val="eop"/>
-          <w:lang w:val="bg-BG"/>
-        </w:rPr>
-        <w:t> </w:t>
-      </w:r>
-    </w:p>
-    <w:p>
-      <w:pPr>
-        <w:pStyle w:val="1"/>
-        <w:rPr>
-          <w:rStyle w:val="eop"/>
-          <w:lang w:val="bg-BG"/>
-        </w:rPr>
-      </w:pPr>
-      <w:r>
-        <w:rPr>
-          <w:lang w:val="bg-BG"/>
-        </w:rPr>
-        <w:br w:type="page"/>
-      </w:r>
-      <w:bookmarkStart w:id="17" w:name="_Toc199882705"/>
-      <w:r>
-        <w:rPr>
-          <w:lang w:val="bg-BG"/>
-        </w:rPr>
-        <w:lastRenderedPageBreak/>
-        <w:t xml:space="preserve">VI. </w:t>
-      </w:r>
-      <w:r>
-        <w:rPr>
-          <w:rStyle w:val="normaltextrun"/>
-          <w:lang w:val="bg-BG"/>
-        </w:rPr>
-        <w:t>Заключение</w:t>
-      </w:r>
-      <w:bookmarkEnd w:id="17"/>
-      <w:r>
-        <w:rPr>
-          <w:rStyle w:val="eop"/>
-          <w:lang w:val="bg-BG"/>
-        </w:rPr>
-        <w:t> </w:t>
-      </w:r>
-    </w:p>
-    <w:p/>
-    <w:p>
-      <w:pPr>
-        <w:rPr>
-          <w:rFonts w:cs="Times New Roman"/>
-        </w:rPr>
-      </w:pPr>
-      <w:r>
-        <w:rPr>
-          <w:rFonts w:cs="Times New Roman"/>
-        </w:rPr>
-        <w:br w:type="page"/>
-      </w:r>
-    </w:p>
-    <w:p>
-      <w:pPr>
-        <w:pStyle w:val="1"/>
-        <w:rPr>
-          <w:lang w:val="bg-BG"/>
-        </w:rPr>
-      </w:pPr>
-      <w:bookmarkStart w:id="18" w:name="_Toc199882706"/>
-      <w:r>
-        <w:rPr>
-          <w:lang w:val="bg-BG"/>
-        </w:rPr>
+      </w:pPr>
+      <w:bookmarkStart w:id="20" w:name="_Toc199959065"/>
+      <w:r>
         <w:lastRenderedPageBreak/>
         <w:t>Съкращения</w:t>
       </w:r>
-      <w:bookmarkEnd w:id="18"/>
+      <w:bookmarkEnd w:id="20"/>
     </w:p>
     <w:p>
       <w:pPr>
@@ -4048,19 +4865,13 @@
     <w:p>
       <w:pPr>
         <w:pStyle w:val="1"/>
-        <w:rPr>
-          <w:lang w:val="bg-BG"/>
-        </w:rPr>
-      </w:pPr>
-      <w:bookmarkStart w:id="19" w:name="_Toc199882707"/>
-      <w:r>
-        <w:rPr>
-          <w:lang w:val="bg-BG"/>
-        </w:rPr>
+      </w:pPr>
+      <w:bookmarkStart w:id="21" w:name="_Toc199959066"/>
+      <w:r>
         <w:lastRenderedPageBreak/>
         <w:t>Източници</w:t>
       </w:r>
-      <w:bookmarkEnd w:id="19"/>
+      <w:bookmarkEnd w:id="21"/>
     </w:p>
     <w:sdt>
       <w:sdtPr>
@@ -4137,12 +4948,12 @@
                 <w:tblLook w:val="04A0" w:firstRow="1" w:lastRow="0" w:firstColumn="1" w:lastColumn="0" w:noHBand="0" w:noVBand="1"/>
               </w:tblPr>
               <w:tblGrid>
-                <w:gridCol w:w="355"/>
-                <w:gridCol w:w="9050"/>
+                <w:gridCol w:w="475"/>
+                <w:gridCol w:w="8930"/>
               </w:tblGrid>
               <w:tr>
                 <w:trPr>
-                  <w:divId w:val="1611399509"/>
+                  <w:divId w:val="2063476764"/>
                   <w:tblCellSpacing w:w="15" w:type="dxa"/>
                 </w:trPr>
                 <w:tc>
@@ -4189,7 +5000,7 @@
               </w:tr>
               <w:tr>
                 <w:trPr>
-                  <w:divId w:val="1611399509"/>
+                  <w:divId w:val="2063476764"/>
                   <w:tblCellSpacing w:w="15" w:type="dxa"/>
                 </w:trPr>
                 <w:tc>
@@ -4235,7 +5046,7 @@
               </w:tr>
               <w:tr>
                 <w:trPr>
-                  <w:divId w:val="1611399509"/>
+                  <w:divId w:val="2063476764"/>
                   <w:tblCellSpacing w:w="15" w:type="dxa"/>
                 </w:trPr>
                 <w:tc>
@@ -4281,7 +5092,7 @@
               </w:tr>
               <w:tr>
                 <w:trPr>
-                  <w:divId w:val="1611399509"/>
+                  <w:divId w:val="2063476764"/>
                   <w:tblCellSpacing w:w="15" w:type="dxa"/>
                 </w:trPr>
                 <w:tc>
@@ -4327,7 +5138,7 @@
               </w:tr>
               <w:tr>
                 <w:trPr>
-                  <w:divId w:val="1611399509"/>
+                  <w:divId w:val="2063476764"/>
                   <w:tblCellSpacing w:w="15" w:type="dxa"/>
                 </w:trPr>
                 <w:tc>
@@ -4373,7 +5184,7 @@
               </w:tr>
               <w:tr>
                 <w:trPr>
-                  <w:divId w:val="1611399509"/>
+                  <w:divId w:val="2063476764"/>
                   <w:tblCellSpacing w:w="15" w:type="dxa"/>
                 </w:trPr>
                 <w:tc>
@@ -4419,7 +5230,7 @@
               </w:tr>
               <w:tr>
                 <w:trPr>
-                  <w:divId w:val="1611399509"/>
+                  <w:divId w:val="2063476764"/>
                   <w:tblCellSpacing w:w="15" w:type="dxa"/>
                 </w:trPr>
                 <w:tc>
@@ -4465,7 +5276,7 @@
               </w:tr>
               <w:tr>
                 <w:trPr>
-                  <w:divId w:val="1611399509"/>
+                  <w:divId w:val="2063476764"/>
                   <w:tblCellSpacing w:w="15" w:type="dxa"/>
                 </w:trPr>
                 <w:tc>
@@ -4509,10 +5320,102 @@
                   </w:p>
                 </w:tc>
               </w:tr>
+              <w:tr>
+                <w:trPr>
+                  <w:divId w:val="2063476764"/>
+                  <w:tblCellSpacing w:w="15" w:type="dxa"/>
+                </w:trPr>
+                <w:tc>
+                  <w:tcPr>
+                    <w:tcW w:w="50" w:type="pct"/>
+                    <w:hideMark/>
+                  </w:tcPr>
+                  <w:p>
+                    <w:pPr>
+                      <w:pStyle w:val="aff4"/>
+                      <w:rPr>
+                        <w:noProof/>
+                      </w:rPr>
+                    </w:pPr>
+                    <w:r>
+                      <w:rPr>
+                        <w:noProof/>
+                      </w:rPr>
+                      <w:t xml:space="preserve">[9] </w:t>
+                    </w:r>
+                  </w:p>
+                </w:tc>
+                <w:tc>
+                  <w:tcPr>
+                    <w:tcW w:w="0" w:type="auto"/>
+                    <w:hideMark/>
+                  </w:tcPr>
+                  <w:p>
+                    <w:pPr>
+                      <w:pStyle w:val="aff4"/>
+                      <w:rPr>
+                        <w:noProof/>
+                      </w:rPr>
+                    </w:pPr>
+                    <w:r>
+                      <w:rPr>
+                        <w:noProof/>
+                      </w:rPr>
+                      <w:t>Appliku, „What is Appliku,“ [Онлайн]. Available: https://appliku.com/.</w:t>
+                    </w:r>
+                  </w:p>
+                </w:tc>
+              </w:tr>
+              <w:tr>
+                <w:trPr>
+                  <w:divId w:val="2063476764"/>
+                  <w:tblCellSpacing w:w="15" w:type="dxa"/>
+                </w:trPr>
+                <w:tc>
+                  <w:tcPr>
+                    <w:tcW w:w="50" w:type="pct"/>
+                    <w:hideMark/>
+                  </w:tcPr>
+                  <w:p>
+                    <w:pPr>
+                      <w:pStyle w:val="aff4"/>
+                      <w:rPr>
+                        <w:noProof/>
+                      </w:rPr>
+                    </w:pPr>
+                    <w:r>
+                      <w:rPr>
+                        <w:noProof/>
+                      </w:rPr>
+                      <w:t xml:space="preserve">[10] </w:t>
+                    </w:r>
+                  </w:p>
+                </w:tc>
+                <w:tc>
+                  <w:tcPr>
+                    <w:tcW w:w="0" w:type="auto"/>
+                    <w:hideMark/>
+                  </w:tcPr>
+                  <w:p>
+                    <w:pPr>
+                      <w:pStyle w:val="aff4"/>
+                      <w:rPr>
+                        <w:noProof/>
+                      </w:rPr>
+                    </w:pPr>
+                    <w:r>
+                      <w:rPr>
+                        <w:noProof/>
+                      </w:rPr>
+                      <w:t>Amazon, „Amazon Web Services,“ [Онлайн]. Available: https://aws.amazon.com/.</w:t>
+                    </w:r>
+                  </w:p>
+                </w:tc>
+              </w:tr>
             </w:tbl>
             <w:p>
               <w:pPr>
-                <w:divId w:val="1611399509"/>
+                <w:divId w:val="2063476764"/>
                 <w:rPr>
                   <w:rFonts w:eastAsia="Times New Roman"/>
                   <w:noProof/>
@@ -4556,7 +5459,7 @@
       </w:r>
     </w:p>
     <w:sectPr>
-      <w:footerReference w:type="default" r:id="rId9"/>
+      <w:footerReference w:type="default" r:id="rId11"/>
       <w:pgSz w:w="12240" w:h="15840"/>
       <w:pgMar w:top="1418" w:right="1134" w:bottom="1418" w:left="1701" w:header="720" w:footer="720" w:gutter="0"/>
       <w:pgNumType w:start="1"/>
@@ -8025,10 +8928,11 @@
   <w:abstractNum w:abstractNumId="30" w15:restartNumberingAfterBreak="0">
     <w:nsid w:val="70C870C4"/>
     <w:multiLevelType w:val="multilevel"/>
-    <w:tmpl w:val="ED625328"/>
+    <w:tmpl w:val="50E0F9CE"/>
     <w:lvl w:ilvl="0">
       <w:start w:val="1"/>
       <w:numFmt w:val="upperRoman"/>
+      <w:pStyle w:val="1"/>
       <w:lvlText w:val="%1."/>
       <w:lvlJc w:val="left"/>
       <w:pPr>
@@ -9280,10 +10184,13 @@
     <w:autoRedefine/>
     <w:uiPriority w:val="9"/>
     <w:qFormat/>
-    <w:rsid w:val="00060E6B"/>
+    <w:rsid w:val="00C83893"/>
     <w:pPr>
       <w:keepNext/>
       <w:keepLines/>
+      <w:numPr>
+        <w:numId w:val="34"/>
+      </w:numPr>
       <w:spacing w:before="400" w:after="40" w:line="240" w:lineRule="auto"/>
       <w:jc w:val="center"/>
       <w:outlineLvl w:val="0"/>
@@ -9295,7 +10202,6 @@
       <w:caps/>
       <w:sz w:val="28"/>
       <w:szCs w:val="36"/>
-      <w:lang w:val="en-US"/>
     </w:rPr>
   </w:style>
   <w:style w:type="paragraph" w:styleId="2">
@@ -9524,7 +10430,7 @@
     <w:basedOn w:val="a0"/>
     <w:link w:val="1"/>
     <w:uiPriority w:val="9"/>
-    <w:rsid w:val="00060E6B"/>
+    <w:rsid w:val="00C83893"/>
     <w:rPr>
       <w:rFonts w:ascii="Times New Roman" w:eastAsiaTheme="majorEastAsia" w:hAnsi="Times New Roman" w:cs="Times New Roman"/>
       <w:b/>
@@ -9532,6 +10438,7 @@
       <w:caps/>
       <w:sz w:val="28"/>
       <w:szCs w:val="36"/>
+      <w:lang w:val="bg-BG"/>
     </w:rPr>
   </w:style>
   <w:style w:type="character" w:customStyle="1" w:styleId="20">
@@ -10692,11 +11599,45 @@
     <b:URL>https://docs.docker.com/get-started/docker-overview/</b:URL>
     <b:RefOrder>8</b:RefOrder>
   </b:Source>
+  <b:Source>
+    <b:Tag>App</b:Tag>
+    <b:SourceType>InternetSite</b:SourceType>
+    <b:Guid>{E3B21462-9382-4C8F-878D-D08CA35AC81A}</b:Guid>
+    <b:Author>
+      <b:Author>
+        <b:NameList>
+          <b:Person>
+            <b:Last>Appliku</b:Last>
+          </b:Person>
+        </b:NameList>
+      </b:Author>
+    </b:Author>
+    <b:Title>What is Appliku</b:Title>
+    <b:URL>https://appliku.com/</b:URL>
+    <b:RefOrder>9</b:RefOrder>
+  </b:Source>
+  <b:Source>
+    <b:Tag>Ama</b:Tag>
+    <b:SourceType>InternetSite</b:SourceType>
+    <b:Guid>{23DF899D-F53D-45A1-8040-2822450A52DC}</b:Guid>
+    <b:Author>
+      <b:Author>
+        <b:NameList>
+          <b:Person>
+            <b:Last>Amazon</b:Last>
+          </b:Person>
+        </b:NameList>
+      </b:Author>
+    </b:Author>
+    <b:Title>Amazon Web Services</b:Title>
+    <b:URL>https://aws.amazon.com/</b:URL>
+    <b:RefOrder>10</b:RefOrder>
+  </b:Source>
 </b:Sources>
 </file>
 
 <file path=customXml/itemProps1.xml><?xml version="1.0" encoding="utf-8"?>
-<ds:datastoreItem xmlns:ds="http://schemas.openxmlformats.org/officeDocument/2006/customXml" ds:itemID="{98E6BA5A-E906-4BC4-9118-A8DBADBD921C}">
+<ds:datastoreItem xmlns:ds="http://schemas.openxmlformats.org/officeDocument/2006/customXml" ds:itemID="{F2692DC7-224C-4A63-BCD0-378F165B54BC}">
   <ds:schemaRefs>
     <ds:schemaRef ds:uri="http://schemas.openxmlformats.org/officeDocument/2006/bibliography"/>
   </ds:schemaRefs>

</xml_diff>